<commit_message>
BX-6366: update documents creation
</commit_message>
<xml_diff>
--- a/storage/app/document-templates/invoice-offer.docx
+++ b/storage/app/document-templates/invoice-offer.docx
@@ -68,19 +68,19 @@
     <w:tbl>
       <w:tblPr>
         <w:tblW w:w="10347" w:type="dxa"/>
-        <w:jc w:val="start"/>
+        <w:jc w:val="left"/>
         <w:tblInd w:w="137" w:type="dxa"/>
         <w:tblLayout w:type="fixed"/>
         <w:tblCellMar>
           <w:top w:w="102" w:type="dxa"/>
-          <w:start w:w="62" w:type="dxa"/>
+          <w:left w:w="62" w:type="dxa"/>
           <w:bottom w:w="102" w:type="dxa"/>
-          <w:end w:w="62" w:type="dxa"/>
+          <w:right w:w="62" w:type="dxa"/>
         </w:tblCellMar>
       </w:tblPr>
       <w:tblGrid>
-        <w:gridCol w:w="2232"/>
-        <w:gridCol w:w="2303"/>
+        <w:gridCol w:w="2231"/>
+        <w:gridCol w:w="2304"/>
         <w:gridCol w:w="1418"/>
         <w:gridCol w:w="4393"/>
       </w:tblGrid>
@@ -90,12 +90,12 @@
         </w:trPr>
         <w:tc>
           <w:tcPr>
-            <w:tcW w:w="2232" w:type="dxa"/>
-            <w:tcBorders>
-              <w:top w:val="single" w:sz="4" w:space="0" w:color="000000"/>
-              <w:start w:val="single" w:sz="4" w:space="0" w:color="000000"/>
-              <w:bottom w:val="single" w:sz="4" w:space="0" w:color="000000"/>
-              <w:end w:val="single" w:sz="4" w:space="0" w:color="000000"/>
+            <w:tcW w:w="2231" w:type="dxa"/>
+            <w:tcBorders>
+              <w:top w:val="single" w:sz="4" w:space="0" w:color="000000"/>
+              <w:left w:val="single" w:sz="4" w:space="0" w:color="000000"/>
+              <w:bottom w:val="single" w:sz="4" w:space="0" w:color="000000"/>
+              <w:right w:val="single" w:sz="4" w:space="0" w:color="000000"/>
             </w:tcBorders>
             <w:vAlign w:val="bottom"/>
           </w:tcPr>
@@ -122,12 +122,12 @@
         </w:tc>
         <w:tc>
           <w:tcPr>
-            <w:tcW w:w="2303" w:type="dxa"/>
-            <w:tcBorders>
-              <w:top w:val="single" w:sz="4" w:space="0" w:color="000000"/>
-              <w:start w:val="single" w:sz="4" w:space="0" w:color="000000"/>
-              <w:bottom w:val="single" w:sz="4" w:space="0" w:color="000000"/>
-              <w:end w:val="single" w:sz="4" w:space="0" w:color="000000"/>
+            <w:tcW w:w="2304" w:type="dxa"/>
+            <w:tcBorders>
+              <w:top w:val="single" w:sz="4" w:space="0" w:color="000000"/>
+              <w:left w:val="single" w:sz="4" w:space="0" w:color="000000"/>
+              <w:bottom w:val="single" w:sz="4" w:space="0" w:color="000000"/>
+              <w:right w:val="single" w:sz="4" w:space="0" w:color="000000"/>
             </w:tcBorders>
             <w:vAlign w:val="bottom"/>
           </w:tcPr>
@@ -157,9 +157,9 @@
             <w:tcW w:w="1418" w:type="dxa"/>
             <w:tcBorders>
               <w:top w:val="single" w:sz="4" w:space="0" w:color="000000"/>
-              <w:start w:val="single" w:sz="4" w:space="0" w:color="000000"/>
-              <w:bottom w:val="single" w:sz="4" w:space="0" w:color="000000"/>
-              <w:end w:val="single" w:sz="4" w:space="0" w:color="000000"/>
+              <w:left w:val="single" w:sz="4" w:space="0" w:color="000000"/>
+              <w:bottom w:val="single" w:sz="4" w:space="0" w:color="000000"/>
+              <w:right w:val="single" w:sz="4" w:space="0" w:color="000000"/>
             </w:tcBorders>
             <w:vAlign w:val="bottom"/>
           </w:tcPr>
@@ -198,9 +198,9 @@
             <w:tcW w:w="4393" w:type="dxa"/>
             <w:tcBorders>
               <w:top w:val="single" w:sz="4" w:space="0" w:color="000000"/>
-              <w:start w:val="single" w:sz="4" w:space="0" w:color="000000"/>
-              <w:bottom w:val="single" w:sz="4" w:space="0" w:color="000000"/>
-              <w:end w:val="single" w:sz="4" w:space="0" w:color="000000"/>
+              <w:left w:val="single" w:sz="4" w:space="0" w:color="000000"/>
+              <w:bottom w:val="single" w:sz="4" w:space="0" w:color="000000"/>
+              <w:right w:val="single" w:sz="4" w:space="0" w:color="000000"/>
             </w:tcBorders>
             <w:vAlign w:val="bottom"/>
           </w:tcPr>
@@ -236,9 +236,9 @@
             <w:gridSpan w:val="2"/>
             <w:tcBorders>
               <w:top w:val="single" w:sz="4" w:space="0" w:color="000000"/>
-              <w:start w:val="single" w:sz="4" w:space="0" w:color="000000"/>
-              <w:bottom w:val="single" w:sz="4" w:space="0" w:color="000000"/>
-              <w:end w:val="single" w:sz="4" w:space="0" w:color="000000"/>
+              <w:left w:val="single" w:sz="4" w:space="0" w:color="000000"/>
+              <w:bottom w:val="single" w:sz="4" w:space="0" w:color="000000"/>
+              <w:right w:val="single" w:sz="4" w:space="0" w:color="000000"/>
             </w:tcBorders>
             <w:vAlign w:val="bottom"/>
           </w:tcPr>
@@ -268,9 +268,9 @@
             <w:tcW w:w="1418" w:type="dxa"/>
             <w:tcBorders>
               <w:top w:val="single" w:sz="4" w:space="0" w:color="000000"/>
-              <w:start w:val="single" w:sz="4" w:space="0" w:color="000000"/>
-              <w:bottom w:val="single" w:sz="4" w:space="0" w:color="000000"/>
-              <w:end w:val="single" w:sz="4" w:space="0" w:color="000000"/>
+              <w:left w:val="single" w:sz="4" w:space="0" w:color="000000"/>
+              <w:bottom w:val="single" w:sz="4" w:space="0" w:color="000000"/>
+              <w:right w:val="single" w:sz="4" w:space="0" w:color="000000"/>
             </w:tcBorders>
             <w:vAlign w:val="bottom"/>
           </w:tcPr>
@@ -309,9 +309,9 @@
             <w:tcW w:w="4393" w:type="dxa"/>
             <w:tcBorders>
               <w:top w:val="single" w:sz="4" w:space="0" w:color="000000"/>
-              <w:start w:val="single" w:sz="4" w:space="0" w:color="000000"/>
-              <w:bottom w:val="single" w:sz="4" w:space="0" w:color="000000"/>
-              <w:end w:val="single" w:sz="4" w:space="0" w:color="000000"/>
+              <w:left w:val="single" w:sz="4" w:space="0" w:color="000000"/>
+              <w:bottom w:val="single" w:sz="4" w:space="0" w:color="000000"/>
+              <w:right w:val="single" w:sz="4" w:space="0" w:color="000000"/>
             </w:tcBorders>
             <w:vAlign w:val="bottom"/>
           </w:tcPr>
@@ -348,9 +348,9 @@
             <w:gridSpan w:val="2"/>
             <w:tcBorders>
               <w:top w:val="single" w:sz="4" w:space="0" w:color="000000"/>
-              <w:start w:val="single" w:sz="4" w:space="0" w:color="000000"/>
-              <w:bottom w:val="single" w:sz="4" w:space="0" w:color="000000"/>
-              <w:end w:val="single" w:sz="4" w:space="0" w:color="000000"/>
+              <w:left w:val="single" w:sz="4" w:space="0" w:color="000000"/>
+              <w:bottom w:val="single" w:sz="4" w:space="0" w:color="000000"/>
+              <w:right w:val="single" w:sz="4" w:space="0" w:color="000000"/>
             </w:tcBorders>
             <w:vAlign w:val="bottom"/>
           </w:tcPr>
@@ -380,9 +380,9 @@
             <w:tcW w:w="1418" w:type="dxa"/>
             <w:tcBorders>
               <w:top w:val="single" w:sz="4" w:space="0" w:color="000000"/>
-              <w:start w:val="single" w:sz="4" w:space="0" w:color="000000"/>
-              <w:bottom w:val="single" w:sz="4" w:space="0" w:color="000000"/>
-              <w:end w:val="single" w:sz="4" w:space="0" w:color="000000"/>
+              <w:left w:val="single" w:sz="4" w:space="0" w:color="000000"/>
+              <w:bottom w:val="single" w:sz="4" w:space="0" w:color="000000"/>
+              <w:right w:val="single" w:sz="4" w:space="0" w:color="000000"/>
             </w:tcBorders>
             <w:vAlign w:val="bottom"/>
           </w:tcPr>
@@ -421,9 +421,9 @@
             <w:tcW w:w="4393" w:type="dxa"/>
             <w:tcBorders>
               <w:top w:val="single" w:sz="4" w:space="0" w:color="000000"/>
-              <w:start w:val="single" w:sz="4" w:space="0" w:color="000000"/>
-              <w:bottom w:val="single" w:sz="4" w:space="0" w:color="000000"/>
-              <w:end w:val="single" w:sz="4" w:space="0" w:color="000000"/>
+              <w:left w:val="single" w:sz="4" w:space="0" w:color="000000"/>
+              <w:bottom w:val="single" w:sz="4" w:space="0" w:color="000000"/>
+              <w:right w:val="single" w:sz="4" w:space="0" w:color="000000"/>
             </w:tcBorders>
             <w:vAlign w:val="bottom"/>
           </w:tcPr>
@@ -537,7 +537,7 @@
       <w:pPr>
         <w:pStyle w:val="Normal"/>
         <w:spacing w:lineRule="auto" w:line="276" w:before="0" w:after="0"/>
-        <w:ind w:start="0" w:end="0" w:hanging="0"/>
+        <w:ind w:left="0" w:right="0" w:hanging="0"/>
         <w:jc w:val="both"/>
         <w:rPr>
           <w:rFonts w:ascii="Times New Roman" w:hAnsi="Times New Roman"/>
@@ -557,7 +557,7 @@
       <w:pPr>
         <w:pStyle w:val="Normal"/>
         <w:spacing w:lineRule="auto" w:line="276" w:before="0" w:after="0"/>
-        <w:ind w:start="0" w:end="282" w:hanging="0"/>
+        <w:ind w:left="0" w:right="282" w:hanging="0"/>
         <w:jc w:val="both"/>
         <w:rPr/>
       </w:pPr>
@@ -608,7 +608,7 @@
       <w:pPr>
         <w:pStyle w:val="Normal"/>
         <w:spacing w:lineRule="auto" w:line="276" w:before="0" w:after="0"/>
-        <w:ind w:start="0" w:end="0" w:hanging="0"/>
+        <w:ind w:left="0" w:right="0" w:hanging="0"/>
         <w:jc w:val="both"/>
         <w:rPr>
           <w:rFonts w:ascii="Times New Roman" w:hAnsi="Times New Roman"/>
@@ -623,14 +623,14 @@
     <w:tbl>
       <w:tblPr>
         <w:tblW w:w="10489" w:type="dxa"/>
-        <w:jc w:val="start"/>
+        <w:jc w:val="left"/>
         <w:tblInd w:w="-5" w:type="dxa"/>
         <w:tblLayout w:type="fixed"/>
         <w:tblCellMar>
           <w:top w:w="102" w:type="dxa"/>
-          <w:start w:w="62" w:type="dxa"/>
+          <w:left w:w="62" w:type="dxa"/>
           <w:bottom w:w="102" w:type="dxa"/>
-          <w:end w:w="62" w:type="dxa"/>
+          <w:right w:w="62" w:type="dxa"/>
         </w:tblCellMar>
       </w:tblPr>
       <w:tblGrid>
@@ -648,9 +648,9 @@
             <w:tcW w:w="718" w:type="dxa"/>
             <w:tcBorders>
               <w:top w:val="single" w:sz="4" w:space="0" w:color="000000"/>
-              <w:start w:val="single" w:sz="4" w:space="0" w:color="000000"/>
-              <w:bottom w:val="single" w:sz="4" w:space="0" w:color="000000"/>
-              <w:end w:val="single" w:sz="4" w:space="0" w:color="000000"/>
+              <w:left w:val="single" w:sz="4" w:space="0" w:color="000000"/>
+              <w:bottom w:val="single" w:sz="4" w:space="0" w:color="000000"/>
+              <w:right w:val="single" w:sz="4" w:space="0" w:color="000000"/>
             </w:tcBorders>
             <w:vAlign w:val="center"/>
           </w:tcPr>
@@ -662,7 +662,7 @@
                 <w:tab w:val="clear" w:pos="708"/>
               </w:tabs>
               <w:spacing w:lineRule="atLeast" w:line="14" w:before="0" w:after="0"/>
-              <w:ind w:start="0" w:end="0" w:hanging="0"/>
+              <w:ind w:left="0" w:right="0" w:hanging="0"/>
               <w:jc w:val="center"/>
               <w:rPr/>
             </w:pPr>
@@ -683,9 +683,9 @@
             <w:tcW w:w="5093" w:type="dxa"/>
             <w:tcBorders>
               <w:top w:val="single" w:sz="4" w:space="0" w:color="000000"/>
-              <w:start w:val="single" w:sz="4" w:space="0" w:color="000000"/>
-              <w:bottom w:val="single" w:sz="4" w:space="0" w:color="000000"/>
-              <w:end w:val="single" w:sz="4" w:space="0" w:color="000000"/>
+              <w:left w:val="single" w:sz="4" w:space="0" w:color="000000"/>
+              <w:bottom w:val="single" w:sz="4" w:space="0" w:color="000000"/>
+              <w:right w:val="single" w:sz="4" w:space="0" w:color="000000"/>
             </w:tcBorders>
             <w:vAlign w:val="center"/>
           </w:tcPr>
@@ -697,7 +697,7 @@
                 <w:tab w:val="clear" w:pos="708"/>
               </w:tabs>
               <w:spacing w:lineRule="atLeast" w:line="14" w:before="0" w:after="0"/>
-              <w:ind w:start="0" w:end="0" w:hanging="0"/>
+              <w:ind w:left="0" w:right="0" w:hanging="0"/>
               <w:jc w:val="center"/>
               <w:rPr/>
             </w:pPr>
@@ -718,9 +718,9 @@
             <w:tcW w:w="736" w:type="dxa"/>
             <w:tcBorders>
               <w:top w:val="single" w:sz="4" w:space="0" w:color="000000"/>
-              <w:start w:val="single" w:sz="4" w:space="0" w:color="000000"/>
-              <w:bottom w:val="single" w:sz="4" w:space="0" w:color="000000"/>
-              <w:end w:val="single" w:sz="4" w:space="0" w:color="000000"/>
+              <w:left w:val="single" w:sz="4" w:space="0" w:color="000000"/>
+              <w:bottom w:val="single" w:sz="4" w:space="0" w:color="000000"/>
+              <w:right w:val="single" w:sz="4" w:space="0" w:color="000000"/>
             </w:tcBorders>
             <w:vAlign w:val="center"/>
           </w:tcPr>
@@ -732,7 +732,7 @@
                 <w:tab w:val="clear" w:pos="708"/>
               </w:tabs>
               <w:spacing w:lineRule="atLeast" w:line="14" w:before="0" w:after="0"/>
-              <w:ind w:start="0" w:end="0" w:hanging="0"/>
+              <w:ind w:left="0" w:right="0" w:hanging="0"/>
               <w:jc w:val="center"/>
               <w:rPr/>
             </w:pPr>
@@ -753,9 +753,9 @@
             <w:tcW w:w="1106" w:type="dxa"/>
             <w:tcBorders>
               <w:top w:val="single" w:sz="4" w:space="0" w:color="000000"/>
-              <w:start w:val="single" w:sz="4" w:space="0" w:color="000000"/>
-              <w:bottom w:val="single" w:sz="4" w:space="0" w:color="000000"/>
-              <w:end w:val="single" w:sz="4" w:space="0" w:color="000000"/>
+              <w:left w:val="single" w:sz="4" w:space="0" w:color="000000"/>
+              <w:bottom w:val="single" w:sz="4" w:space="0" w:color="000000"/>
+              <w:right w:val="single" w:sz="4" w:space="0" w:color="000000"/>
             </w:tcBorders>
             <w:vAlign w:val="center"/>
           </w:tcPr>
@@ -767,7 +767,7 @@
                 <w:tab w:val="clear" w:pos="708"/>
               </w:tabs>
               <w:spacing w:lineRule="atLeast" w:line="14" w:before="0" w:after="0"/>
-              <w:ind w:start="0" w:end="0" w:hanging="0"/>
+              <w:ind w:left="0" w:right="0" w:hanging="0"/>
               <w:jc w:val="center"/>
               <w:rPr/>
             </w:pPr>
@@ -788,9 +788,9 @@
             <w:tcW w:w="1417" w:type="dxa"/>
             <w:tcBorders>
               <w:top w:val="single" w:sz="4" w:space="0" w:color="000000"/>
-              <w:start w:val="single" w:sz="4" w:space="0" w:color="000000"/>
-              <w:bottom w:val="single" w:sz="4" w:space="0" w:color="000000"/>
-              <w:end w:val="single" w:sz="4" w:space="0" w:color="000000"/>
+              <w:left w:val="single" w:sz="4" w:space="0" w:color="000000"/>
+              <w:bottom w:val="single" w:sz="4" w:space="0" w:color="000000"/>
+              <w:right w:val="single" w:sz="4" w:space="0" w:color="000000"/>
             </w:tcBorders>
             <w:vAlign w:val="center"/>
           </w:tcPr>
@@ -802,7 +802,7 @@
                 <w:tab w:val="clear" w:pos="708"/>
               </w:tabs>
               <w:spacing w:lineRule="atLeast" w:line="14" w:before="0" w:after="0"/>
-              <w:ind w:start="0" w:end="0" w:hanging="0"/>
+              <w:ind w:left="0" w:right="0" w:hanging="0"/>
               <w:jc w:val="center"/>
               <w:rPr/>
             </w:pPr>
@@ -823,9 +823,9 @@
             <w:tcW w:w="1418" w:type="dxa"/>
             <w:tcBorders>
               <w:top w:val="single" w:sz="4" w:space="0" w:color="000000"/>
-              <w:start w:val="single" w:sz="4" w:space="0" w:color="000000"/>
-              <w:bottom w:val="single" w:sz="4" w:space="0" w:color="000000"/>
-              <w:end w:val="single" w:sz="4" w:space="0" w:color="000000"/>
+              <w:left w:val="single" w:sz="4" w:space="0" w:color="000000"/>
+              <w:bottom w:val="single" w:sz="4" w:space="0" w:color="000000"/>
+              <w:right w:val="single" w:sz="4" w:space="0" w:color="000000"/>
             </w:tcBorders>
             <w:vAlign w:val="center"/>
           </w:tcPr>
@@ -837,7 +837,7 @@
                 <w:tab w:val="clear" w:pos="708"/>
               </w:tabs>
               <w:spacing w:lineRule="atLeast" w:line="14" w:before="0" w:after="0"/>
-              <w:ind w:start="0" w:end="0" w:hanging="0"/>
+              <w:ind w:left="0" w:right="0" w:hanging="0"/>
               <w:jc w:val="center"/>
               <w:rPr/>
             </w:pPr>
@@ -884,9 +884,9 @@
             <w:tcW w:w="718" w:type="dxa"/>
             <w:tcBorders>
               <w:top w:val="single" w:sz="4" w:space="0" w:color="000000"/>
-              <w:start w:val="single" w:sz="4" w:space="0" w:color="000000"/>
-              <w:bottom w:val="single" w:sz="4" w:space="0" w:color="000000"/>
-              <w:end w:val="single" w:sz="4" w:space="0" w:color="000000"/>
+              <w:left w:val="single" w:sz="4" w:space="0" w:color="000000"/>
+              <w:bottom w:val="single" w:sz="4" w:space="0" w:color="000000"/>
+              <w:right w:val="single" w:sz="4" w:space="0" w:color="000000"/>
             </w:tcBorders>
           </w:tcPr>
           <w:p>
@@ -909,9 +909,9 @@
             <w:tcW w:w="5093" w:type="dxa"/>
             <w:tcBorders>
               <w:top w:val="single" w:sz="4" w:space="0" w:color="000000"/>
-              <w:start w:val="single" w:sz="4" w:space="0" w:color="000000"/>
-              <w:bottom w:val="single" w:sz="4" w:space="0" w:color="000000"/>
-              <w:end w:val="single" w:sz="4" w:space="0" w:color="000000"/>
+              <w:left w:val="single" w:sz="4" w:space="0" w:color="000000"/>
+              <w:bottom w:val="single" w:sz="4" w:space="0" w:color="000000"/>
+              <w:right w:val="single" w:sz="4" w:space="0" w:color="000000"/>
             </w:tcBorders>
           </w:tcPr>
           <w:p>
@@ -934,9 +934,9 @@
             <w:tcW w:w="736" w:type="dxa"/>
             <w:tcBorders>
               <w:top w:val="single" w:sz="4" w:space="0" w:color="000000"/>
-              <w:start w:val="single" w:sz="4" w:space="0" w:color="000000"/>
-              <w:bottom w:val="single" w:sz="4" w:space="0" w:color="000000"/>
-              <w:end w:val="single" w:sz="4" w:space="0" w:color="000000"/>
+              <w:left w:val="single" w:sz="4" w:space="0" w:color="000000"/>
+              <w:bottom w:val="single" w:sz="4" w:space="0" w:color="000000"/>
+              <w:right w:val="single" w:sz="4" w:space="0" w:color="000000"/>
             </w:tcBorders>
           </w:tcPr>
           <w:p>
@@ -959,9 +959,9 @@
             <w:tcW w:w="1106" w:type="dxa"/>
             <w:tcBorders>
               <w:top w:val="single" w:sz="4" w:space="0" w:color="000000"/>
-              <w:start w:val="single" w:sz="4" w:space="0" w:color="000000"/>
-              <w:bottom w:val="single" w:sz="4" w:space="0" w:color="000000"/>
-              <w:end w:val="single" w:sz="4" w:space="0" w:color="000000"/>
+              <w:left w:val="single" w:sz="4" w:space="0" w:color="000000"/>
+              <w:bottom w:val="single" w:sz="4" w:space="0" w:color="000000"/>
+              <w:right w:val="single" w:sz="4" w:space="0" w:color="000000"/>
             </w:tcBorders>
           </w:tcPr>
           <w:p>
@@ -984,9 +984,9 @@
             <w:tcW w:w="1417" w:type="dxa"/>
             <w:tcBorders>
               <w:top w:val="single" w:sz="4" w:space="0" w:color="000000"/>
-              <w:start w:val="single" w:sz="4" w:space="0" w:color="000000"/>
-              <w:bottom w:val="single" w:sz="4" w:space="0" w:color="000000"/>
-              <w:end w:val="single" w:sz="4" w:space="0" w:color="000000"/>
+              <w:left w:val="single" w:sz="4" w:space="0" w:color="000000"/>
+              <w:bottom w:val="single" w:sz="4" w:space="0" w:color="000000"/>
+              <w:right w:val="single" w:sz="4" w:space="0" w:color="000000"/>
             </w:tcBorders>
           </w:tcPr>
           <w:p>
@@ -1009,9 +1009,9 @@
             <w:tcW w:w="1418" w:type="dxa"/>
             <w:tcBorders>
               <w:top w:val="single" w:sz="4" w:space="0" w:color="000000"/>
-              <w:start w:val="single" w:sz="4" w:space="0" w:color="000000"/>
-              <w:bottom w:val="single" w:sz="4" w:space="0" w:color="000000"/>
-              <w:end w:val="single" w:sz="4" w:space="0" w:color="000000"/>
+              <w:left w:val="single" w:sz="4" w:space="0" w:color="000000"/>
+              <w:bottom w:val="single" w:sz="4" w:space="0" w:color="000000"/>
+              <w:right w:val="single" w:sz="4" w:space="0" w:color="000000"/>
             </w:tcBorders>
           </w:tcPr>
           <w:p>
@@ -1041,9 +1041,9 @@
             <w:vMerge w:val="restart"/>
             <w:tcBorders>
               <w:top w:val="single" w:sz="4" w:space="0" w:color="000000"/>
-              <w:start w:val="single" w:sz="4" w:space="0" w:color="000000"/>
-              <w:bottom w:val="single" w:sz="4" w:space="0" w:color="000000"/>
-              <w:end w:val="single" w:sz="4" w:space="0" w:color="000000"/>
+              <w:left w:val="single" w:sz="4" w:space="0" w:color="000000"/>
+              <w:bottom w:val="single" w:sz="4" w:space="0" w:color="000000"/>
+              <w:right w:val="single" w:sz="4" w:space="0" w:color="000000"/>
             </w:tcBorders>
           </w:tcPr>
           <w:p>
@@ -1054,8 +1054,8 @@
                 <w:tab w:val="clear" w:pos="708"/>
               </w:tabs>
               <w:spacing w:lineRule="atLeast" w:line="14" w:before="0" w:after="0"/>
-              <w:ind w:start="0" w:end="0" w:hanging="0"/>
-              <w:jc w:val="end"/>
+              <w:ind w:left="0" w:right="0" w:hanging="0"/>
+              <w:jc w:val="right"/>
               <w:rPr/>
             </w:pPr>
             <w:r>
@@ -1076,8 +1076,8 @@
                 <w:tab w:val="clear" w:pos="708"/>
               </w:tabs>
               <w:spacing w:lineRule="atLeast" w:line="14" w:before="0" w:after="0"/>
-              <w:ind w:start="0" w:end="0" w:hanging="0"/>
-              <w:jc w:val="end"/>
+              <w:ind w:left="0" w:right="0" w:hanging="0"/>
+              <w:jc w:val="right"/>
               <w:rPr>
                 <w:rFonts w:ascii="Times New Roman" w:hAnsi="Times New Roman"/>
                 <w:sz w:val="24"/>
@@ -1102,8 +1102,8 @@
                 <w:tab w:val="clear" w:pos="708"/>
               </w:tabs>
               <w:spacing w:lineRule="atLeast" w:line="14" w:before="0" w:after="0"/>
-              <w:ind w:start="0" w:end="0" w:hanging="0"/>
-              <w:jc w:val="end"/>
+              <w:ind w:left="0" w:right="0" w:hanging="0"/>
+              <w:jc w:val="right"/>
               <w:rPr/>
             </w:pPr>
             <w:r>
@@ -1124,8 +1124,8 @@
                 <w:tab w:val="clear" w:pos="708"/>
               </w:tabs>
               <w:spacing w:lineRule="atLeast" w:line="14" w:before="0" w:after="0"/>
-              <w:ind w:start="0" w:end="0" w:hanging="0"/>
-              <w:jc w:val="end"/>
+              <w:ind w:left="0" w:right="0" w:hanging="0"/>
+              <w:jc w:val="right"/>
               <w:rPr>
                 <w:rFonts w:ascii="Times New Roman" w:hAnsi="Times New Roman"/>
                 <w:sz w:val="24"/>
@@ -1150,7 +1150,7 @@
                 <w:tab w:val="clear" w:pos="708"/>
               </w:tabs>
               <w:spacing w:lineRule="atLeast" w:line="14" w:before="0" w:after="0"/>
-              <w:ind w:start="0" w:end="0" w:hanging="0"/>
+              <w:ind w:left="0" w:right="0" w:hanging="0"/>
               <w:jc w:val="center"/>
               <w:rPr/>
             </w:pPr>
@@ -1179,9 +1179,9 @@
             <w:tcW w:w="1418" w:type="dxa"/>
             <w:tcBorders>
               <w:top w:val="single" w:sz="4" w:space="0" w:color="000000"/>
-              <w:start w:val="single" w:sz="4" w:space="0" w:color="000000"/>
-              <w:bottom w:val="single" w:sz="4" w:space="0" w:color="000000"/>
-              <w:end w:val="single" w:sz="4" w:space="0" w:color="000000"/>
+              <w:left w:val="single" w:sz="4" w:space="0" w:color="000000"/>
+              <w:bottom w:val="single" w:sz="4" w:space="0" w:color="000000"/>
+              <w:right w:val="single" w:sz="4" w:space="0" w:color="000000"/>
             </w:tcBorders>
           </w:tcPr>
           <w:p>
@@ -1193,7 +1193,7 @@
               </w:tabs>
               <w:bidi w:val="0"/>
               <w:spacing w:lineRule="atLeast" w:line="14"/>
-              <w:ind w:start="0" w:end="0" w:hanging="0"/>
+              <w:ind w:left="0" w:right="0" w:hanging="0"/>
               <w:rPr/>
             </w:pPr>
             <w:r>
@@ -1219,9 +1219,9 @@
             <w:vMerge w:val="continue"/>
             <w:tcBorders>
               <w:top w:val="single" w:sz="4" w:space="0" w:color="000000"/>
-              <w:start w:val="single" w:sz="4" w:space="0" w:color="000000"/>
-              <w:bottom w:val="single" w:sz="4" w:space="0" w:color="000000"/>
-              <w:end w:val="single" w:sz="4" w:space="0" w:color="000000"/>
+              <w:left w:val="single" w:sz="4" w:space="0" w:color="000000"/>
+              <w:bottom w:val="single" w:sz="4" w:space="0" w:color="000000"/>
+              <w:right w:val="single" w:sz="4" w:space="0" w:color="000000"/>
             </w:tcBorders>
           </w:tcPr>
           <w:p>
@@ -1232,7 +1232,7 @@
                 <w:tab w:val="clear" w:pos="708"/>
               </w:tabs>
               <w:spacing w:lineRule="atLeast" w:line="14" w:before="0" w:after="0"/>
-              <w:ind w:start="0" w:end="0" w:firstLine="540"/>
+              <w:ind w:left="0" w:right="0" w:firstLine="540"/>
               <w:jc w:val="both"/>
               <w:rPr>
                 <w:rFonts w:ascii="Times New Roman" w:hAnsi="Times New Roman"/>
@@ -1256,9 +1256,9 @@
             <w:tcW w:w="1418" w:type="dxa"/>
             <w:tcBorders>
               <w:top w:val="single" w:sz="4" w:space="0" w:color="000000"/>
-              <w:start w:val="single" w:sz="4" w:space="0" w:color="000000"/>
-              <w:bottom w:val="single" w:sz="4" w:space="0" w:color="000000"/>
-              <w:end w:val="single" w:sz="4" w:space="0" w:color="000000"/>
+              <w:left w:val="single" w:sz="4" w:space="0" w:color="000000"/>
+              <w:bottom w:val="single" w:sz="4" w:space="0" w:color="000000"/>
+              <w:right w:val="single" w:sz="4" w:space="0" w:color="000000"/>
             </w:tcBorders>
           </w:tcPr>
           <w:p>
@@ -1269,7 +1269,7 @@
                 <w:tab w:val="clear" w:pos="708"/>
               </w:tabs>
               <w:spacing w:lineRule="atLeast" w:line="14" w:before="0" w:after="0"/>
-              <w:ind w:start="0" w:end="0" w:hanging="0"/>
+              <w:ind w:left="0" w:right="0" w:hanging="0"/>
               <w:rPr/>
             </w:pPr>
             <w:r>
@@ -1295,9 +1295,9 @@
             <w:vMerge w:val="continue"/>
             <w:tcBorders>
               <w:top w:val="single" w:sz="4" w:space="0" w:color="000000"/>
-              <w:start w:val="single" w:sz="4" w:space="0" w:color="000000"/>
-              <w:bottom w:val="single" w:sz="4" w:space="0" w:color="000000"/>
-              <w:end w:val="single" w:sz="4" w:space="0" w:color="000000"/>
+              <w:left w:val="single" w:sz="4" w:space="0" w:color="000000"/>
+              <w:bottom w:val="single" w:sz="4" w:space="0" w:color="000000"/>
+              <w:right w:val="single" w:sz="4" w:space="0" w:color="000000"/>
             </w:tcBorders>
           </w:tcPr>
           <w:p>
@@ -1308,7 +1308,7 @@
                 <w:tab w:val="clear" w:pos="708"/>
               </w:tabs>
               <w:spacing w:lineRule="atLeast" w:line="14" w:before="0" w:after="0"/>
-              <w:ind w:start="0" w:end="0" w:firstLine="540"/>
+              <w:ind w:left="0" w:right="0" w:firstLine="540"/>
               <w:jc w:val="both"/>
               <w:rPr>
                 <w:rFonts w:ascii="Times New Roman" w:hAnsi="Times New Roman"/>
@@ -1332,9 +1332,9 @@
             <w:tcW w:w="1418" w:type="dxa"/>
             <w:tcBorders>
               <w:top w:val="single" w:sz="4" w:space="0" w:color="000000"/>
-              <w:start w:val="single" w:sz="4" w:space="0" w:color="000000"/>
-              <w:bottom w:val="single" w:sz="4" w:space="0" w:color="000000"/>
-              <w:end w:val="single" w:sz="4" w:space="0" w:color="000000"/>
+              <w:left w:val="single" w:sz="4" w:space="0" w:color="000000"/>
+              <w:bottom w:val="single" w:sz="4" w:space="0" w:color="000000"/>
+              <w:right w:val="single" w:sz="4" w:space="0" w:color="000000"/>
             </w:tcBorders>
           </w:tcPr>
           <w:p>
@@ -1345,7 +1345,7 @@
                 <w:tab w:val="clear" w:pos="708"/>
               </w:tabs>
               <w:spacing w:lineRule="atLeast" w:line="14" w:before="0" w:after="0"/>
-              <w:ind w:start="0" w:end="0" w:hanging="0"/>
+              <w:ind w:left="0" w:right="0" w:hanging="0"/>
               <w:rPr/>
             </w:pPr>
             <w:r>
@@ -1368,9 +1368,9 @@
             <w:gridSpan w:val="5"/>
             <w:tcBorders>
               <w:top w:val="single" w:sz="4" w:space="0" w:color="000000"/>
-              <w:start w:val="single" w:sz="4" w:space="0" w:color="000000"/>
-              <w:bottom w:val="single" w:sz="4" w:space="0" w:color="000000"/>
-              <w:end w:val="single" w:sz="4" w:space="0" w:color="000000"/>
+              <w:left w:val="single" w:sz="4" w:space="0" w:color="000000"/>
+              <w:bottom w:val="single" w:sz="4" w:space="0" w:color="000000"/>
+              <w:right w:val="single" w:sz="4" w:space="0" w:color="000000"/>
             </w:tcBorders>
           </w:tcPr>
           <w:p>
@@ -1381,7 +1381,7 @@
                 <w:tab w:val="clear" w:pos="708"/>
               </w:tabs>
               <w:spacing w:lineRule="atLeast" w:line="14" w:before="0" w:after="0"/>
-              <w:ind w:start="0" w:end="0" w:firstLine="540"/>
+              <w:ind w:left="0" w:right="0" w:firstLine="540"/>
               <w:jc w:val="both"/>
               <w:rPr/>
             </w:pPr>
@@ -1410,9 +1410,9 @@
             <w:tcW w:w="1418" w:type="dxa"/>
             <w:tcBorders>
               <w:top w:val="single" w:sz="4" w:space="0" w:color="000000"/>
-              <w:start w:val="single" w:sz="4" w:space="0" w:color="000000"/>
-              <w:bottom w:val="single" w:sz="4" w:space="0" w:color="000000"/>
-              <w:end w:val="single" w:sz="4" w:space="0" w:color="000000"/>
+              <w:left w:val="single" w:sz="4" w:space="0" w:color="000000"/>
+              <w:bottom w:val="single" w:sz="4" w:space="0" w:color="000000"/>
+              <w:right w:val="single" w:sz="4" w:space="0" w:color="000000"/>
             </w:tcBorders>
           </w:tcPr>
           <w:p>
@@ -1424,7 +1424,7 @@
               </w:tabs>
               <w:bidi w:val="0"/>
               <w:spacing w:lineRule="atLeast" w:line="14"/>
-              <w:ind w:start="0" w:end="0" w:hanging="0"/>
+              <w:ind w:left="0" w:right="0" w:hanging="0"/>
               <w:rPr/>
             </w:pPr>
             <w:r>
@@ -1447,9 +1447,9 @@
             <w:gridSpan w:val="5"/>
             <w:tcBorders>
               <w:top w:val="single" w:sz="4" w:space="0" w:color="000000"/>
-              <w:start w:val="single" w:sz="4" w:space="0" w:color="000000"/>
-              <w:bottom w:val="single" w:sz="4" w:space="0" w:color="000000"/>
-              <w:end w:val="single" w:sz="4" w:space="0" w:color="000000"/>
+              <w:left w:val="single" w:sz="4" w:space="0" w:color="000000"/>
+              <w:bottom w:val="single" w:sz="4" w:space="0" w:color="000000"/>
+              <w:right w:val="single" w:sz="4" w:space="0" w:color="000000"/>
             </w:tcBorders>
           </w:tcPr>
           <w:p>
@@ -1460,7 +1460,7 @@
                 <w:tab w:val="clear" w:pos="708"/>
               </w:tabs>
               <w:spacing w:lineRule="atLeast" w:line="14" w:before="0" w:after="0"/>
-              <w:ind w:start="0" w:end="0" w:firstLine="540"/>
+              <w:ind w:left="0" w:right="0" w:firstLine="540"/>
               <w:jc w:val="both"/>
               <w:rPr/>
             </w:pPr>
@@ -1489,9 +1489,9 @@
             <w:tcW w:w="1418" w:type="dxa"/>
             <w:tcBorders>
               <w:top w:val="single" w:sz="4" w:space="0" w:color="000000"/>
-              <w:start w:val="single" w:sz="4" w:space="0" w:color="000000"/>
-              <w:bottom w:val="single" w:sz="4" w:space="0" w:color="000000"/>
-              <w:end w:val="single" w:sz="4" w:space="0" w:color="000000"/>
+              <w:left w:val="single" w:sz="4" w:space="0" w:color="000000"/>
+              <w:bottom w:val="single" w:sz="4" w:space="0" w:color="000000"/>
+              <w:right w:val="single" w:sz="4" w:space="0" w:color="000000"/>
             </w:tcBorders>
           </w:tcPr>
           <w:p>
@@ -1503,7 +1503,7 @@
               </w:tabs>
               <w:bidi w:val="0"/>
               <w:spacing w:lineRule="atLeast" w:line="14"/>
-              <w:ind w:start="0" w:end="0" w:hanging="0"/>
+              <w:ind w:left="0" w:right="0" w:hanging="0"/>
               <w:rPr/>
             </w:pPr>
             <w:r>
@@ -1524,7 +1524,7 @@
         <w:pStyle w:val="Normal"/>
         <w:widowControl w:val="false"/>
         <w:spacing w:lineRule="auto" w:line="276" w:before="0" w:after="0"/>
-        <w:ind w:start="0" w:end="0" w:hanging="0"/>
+        <w:ind w:left="0" w:right="0" w:hanging="0"/>
         <w:jc w:val="both"/>
         <w:rPr>
           <w:rFonts w:ascii="Times New Roman" w:hAnsi="Times New Roman"/>
@@ -1544,7 +1544,7 @@
       <w:pPr>
         <w:pStyle w:val="Normal"/>
         <w:spacing w:lineRule="auto" w:line="276" w:before="0" w:after="0"/>
-        <w:ind w:start="0" w:end="0" w:hanging="0"/>
+        <w:ind w:left="0" w:right="0" w:hanging="0"/>
         <w:jc w:val="both"/>
         <w:rPr/>
       </w:pPr>
@@ -1561,7 +1561,7 @@
       <w:pPr>
         <w:pStyle w:val="Normal"/>
         <w:spacing w:lineRule="auto" w:line="276" w:before="0" w:after="0"/>
-        <w:ind w:start="0" w:end="0" w:hanging="0"/>
+        <w:ind w:left="0" w:right="0" w:hanging="0"/>
         <w:jc w:val="both"/>
         <w:rPr/>
       </w:pPr>
@@ -1579,7 +1579,7 @@
       <w:pPr>
         <w:pStyle w:val="Normal"/>
         <w:spacing w:lineRule="auto" w:line="276" w:before="0" w:after="0"/>
-        <w:ind w:start="0" w:end="0" w:hanging="0"/>
+        <w:ind w:left="0" w:right="0" w:hanging="0"/>
         <w:jc w:val="both"/>
         <w:rPr/>
       </w:pPr>
@@ -1596,7 +1596,7 @@
       <w:pPr>
         <w:pStyle w:val="Normal"/>
         <w:spacing w:lineRule="auto" w:line="276" w:before="0" w:after="0"/>
-        <w:ind w:start="0" w:end="0" w:hanging="0"/>
+        <w:ind w:left="0" w:right="0" w:hanging="0"/>
         <w:jc w:val="both"/>
         <w:rPr/>
       </w:pPr>
@@ -1613,7 +1613,7 @@
       <w:pPr>
         <w:pStyle w:val="Normal"/>
         <w:spacing w:lineRule="auto" w:line="276" w:before="0" w:after="0"/>
-        <w:ind w:start="0" w:end="0" w:hanging="0"/>
+        <w:ind w:left="0" w:right="0" w:hanging="0"/>
         <w:jc w:val="both"/>
         <w:rPr/>
       </w:pPr>
@@ -1630,7 +1630,7 @@
       <w:pPr>
         <w:pStyle w:val="Normal"/>
         <w:spacing w:lineRule="auto" w:line="276" w:before="0" w:after="0"/>
-        <w:ind w:start="0" w:end="0" w:hanging="0"/>
+        <w:ind w:left="0" w:right="0" w:hanging="0"/>
         <w:rPr/>
       </w:pPr>
       <w:r>
@@ -1650,7 +1650,7 @@
           <w:tab w:val="left" w:pos="360" w:leader="none"/>
         </w:tabs>
         <w:spacing w:lineRule="auto" w:line="276" w:before="0" w:after="0"/>
-        <w:ind w:start="0" w:end="0" w:hanging="0"/>
+        <w:ind w:left="0" w:right="0" w:hanging="0"/>
         <w:rPr/>
       </w:pPr>
       <w:r>
@@ -1700,7 +1700,7 @@
       <w:pPr>
         <w:pStyle w:val="Normal"/>
         <w:spacing w:lineRule="auto" w:line="276" w:before="0" w:after="0"/>
-        <w:ind w:start="0" w:end="0" w:hanging="0"/>
+        <w:ind w:left="0" w:right="0" w:hanging="0"/>
         <w:rPr/>
       </w:pPr>
       <w:r>
@@ -1784,7 +1784,7 @@
       <w:pPr>
         <w:pStyle w:val="Normal"/>
         <w:spacing w:lineRule="auto" w:line="276" w:before="0" w:after="0"/>
-        <w:ind w:start="0" w:end="0" w:hanging="0"/>
+        <w:ind w:left="0" w:right="0" w:hanging="0"/>
         <w:jc w:val="both"/>
         <w:rPr/>
       </w:pPr>
@@ -1801,7 +1801,7 @@
       <w:pPr>
         <w:pStyle w:val="Normal"/>
         <w:spacing w:lineRule="auto" w:line="276" w:before="0" w:after="0"/>
-        <w:ind w:start="0" w:end="0" w:hanging="0"/>
+        <w:ind w:left="0" w:right="0" w:hanging="0"/>
         <w:jc w:val="both"/>
         <w:rPr/>
       </w:pPr>
@@ -1818,7 +1818,7 @@
       <w:pPr>
         <w:pStyle w:val="Normal"/>
         <w:spacing w:lineRule="auto" w:line="276" w:before="0" w:after="0"/>
-        <w:ind w:start="0" w:end="0" w:hanging="0"/>
+        <w:ind w:left="0" w:right="0" w:hanging="0"/>
         <w:jc w:val="both"/>
         <w:rPr/>
       </w:pPr>
@@ -1835,7 +1835,7 @@
       <w:pPr>
         <w:pStyle w:val="Normal"/>
         <w:spacing w:lineRule="auto" w:line="276" w:before="0" w:after="0"/>
-        <w:ind w:start="0" w:end="0" w:hanging="0"/>
+        <w:ind w:left="0" w:right="0" w:hanging="0"/>
         <w:jc w:val="both"/>
         <w:rPr>
           <w:rFonts w:ascii="Times New Roman" w:hAnsi="Times New Roman"/>
@@ -1855,7 +1855,7 @@
       <w:pPr>
         <w:pStyle w:val="Normal"/>
         <w:spacing w:lineRule="auto" w:line="276" w:before="0" w:after="0"/>
-        <w:ind w:start="0" w:end="0" w:hanging="0"/>
+        <w:ind w:left="0" w:right="0" w:hanging="0"/>
         <w:jc w:val="both"/>
         <w:rPr>
           <w:rFonts w:ascii="Times New Roman" w:hAnsi="Times New Roman"/>
@@ -1875,7 +1875,7 @@
       <w:pPr>
         <w:pStyle w:val="Normal"/>
         <w:spacing w:lineRule="auto" w:line="276" w:before="0" w:after="0"/>
-        <w:ind w:start="0" w:end="0" w:hanging="0"/>
+        <w:ind w:left="0" w:right="0" w:hanging="0"/>
         <w:rPr/>
       </w:pPr>
       <w:r>
@@ -1884,49 +1884,43 @@
           <w:sz w:val="24"/>
           <w:szCs w:val="24"/>
         </w:rPr>
-        <w:t>Генеральный директор ______________________ Абрамов В. Р.</w:t>
-      </w:r>
-    </w:p>
-    <w:p>
-      <w:pPr>
-        <w:pStyle w:val="Normal"/>
-        <w:spacing w:lineRule="auto" w:line="276" w:before="0" w:after="0"/>
-        <w:ind w:start="0" w:end="0" w:hanging="0"/>
+        <w:t xml:space="preserve">Генеральный директор ______________________ </w:t>
+      </w:r>
+      <w:r>
         <w:rPr>
           <w:rFonts w:ascii="Times New Roman" w:hAnsi="Times New Roman"/>
           <w:sz w:val="24"/>
           <w:szCs w:val="24"/>
-        </w:rPr>
-      </w:pPr>
+          <w:lang w:eastAsia="ru-RU"/>
+        </w:rPr>
+        <w:t>${</w:t>
+      </w:r>
+      <w:bookmarkStart w:id="0" w:name="__DdeLink__148_2273756001"/>
       <w:r>
         <w:rPr>
           <w:rFonts w:ascii="Times New Roman" w:hAnsi="Times New Roman"/>
           <w:sz w:val="24"/>
           <w:szCs w:val="24"/>
-        </w:rPr>
-      </w:r>
-    </w:p>
-    <w:p>
-      <w:pPr>
-        <w:pStyle w:val="Normal"/>
-        <w:spacing w:lineRule="auto" w:line="276" w:before="0" w:after="0"/>
-        <w:ind w:start="0" w:end="0" w:hanging="0"/>
-        <w:rPr/>
-      </w:pPr>
+          <w:lang w:eastAsia="ru-RU"/>
+        </w:rPr>
+        <w:t>seo</w:t>
+      </w:r>
+      <w:bookmarkEnd w:id="0"/>
       <w:r>
         <w:rPr>
           <w:rFonts w:ascii="Times New Roman" w:hAnsi="Times New Roman"/>
           <w:sz w:val="24"/>
           <w:szCs w:val="24"/>
-        </w:rPr>
-        <w:t>Главный бухгалтер _______________________Берг Н.В.</w:t>
+          <w:lang w:eastAsia="ru-RU"/>
+        </w:rPr>
+        <w:t>}</w:t>
       </w:r>
     </w:p>
     <w:p>
       <w:pPr>
         <w:pStyle w:val="Normal"/>
         <w:spacing w:lineRule="auto" w:line="276" w:before="0" w:after="0"/>
-        <w:ind w:start="0" w:end="0" w:hanging="0"/>
+        <w:ind w:left="0" w:right="0" w:hanging="0"/>
         <w:rPr>
           <w:rFonts w:ascii="Times New Roman" w:hAnsi="Times New Roman"/>
           <w:sz w:val="24"/>
@@ -1945,33 +1939,97 @@
       <w:pPr>
         <w:pStyle w:val="Normal"/>
         <w:spacing w:lineRule="auto" w:line="276" w:before="0" w:after="0"/>
-        <w:ind w:start="0" w:end="0" w:hanging="0"/>
+        <w:ind w:left="0" w:right="0" w:hanging="0"/>
+        <w:rPr/>
+      </w:pPr>
+      <w:r>
         <w:rPr>
           <w:rFonts w:ascii="Times New Roman" w:hAnsi="Times New Roman"/>
           <w:sz w:val="24"/>
           <w:szCs w:val="24"/>
         </w:rPr>
-      </w:pPr>
+        <w:t xml:space="preserve">Главный бухгалтер _______________________ </w:t>
+      </w:r>
       <w:r>
         <w:rPr>
           <w:rFonts w:ascii="Times New Roman" w:hAnsi="Times New Roman"/>
           <w:sz w:val="24"/>
           <w:szCs w:val="24"/>
-        </w:rPr>
-      </w:r>
-    </w:p>
-    <w:p>
-      <w:pPr>
-        <w:pStyle w:val="Normal"/>
-        <w:spacing w:lineRule="auto" w:line="276" w:before="0" w:after="0"/>
-        <w:ind w:start="0" w:end="0" w:hanging="0"/>
-        <w:rPr/>
-      </w:pPr>
+          <w:lang w:eastAsia="ru-RU"/>
+        </w:rPr>
+        <w:t>${</w:t>
+      </w:r>
+      <w:bookmarkStart w:id="1" w:name="__DdeLink__152_2273756001"/>
       <w:r>
         <w:rPr>
           <w:rFonts w:ascii="Times New Roman" w:hAnsi="Times New Roman"/>
           <w:sz w:val="24"/>
           <w:szCs w:val="24"/>
+          <w:lang w:eastAsia="ru-RU"/>
+        </w:rPr>
+        <w:t>general_accountant</w:t>
+      </w:r>
+      <w:bookmarkEnd w:id="1"/>
+      <w:r>
+        <w:rPr>
+          <w:rFonts w:ascii="Times New Roman" w:hAnsi="Times New Roman"/>
+          <w:sz w:val="24"/>
+          <w:szCs w:val="24"/>
+          <w:lang w:eastAsia="ru-RU"/>
+        </w:rPr>
+        <w:t>}</w:t>
+      </w:r>
+    </w:p>
+    <w:p>
+      <w:pPr>
+        <w:pStyle w:val="Normal"/>
+        <w:spacing w:lineRule="auto" w:line="276" w:before="0" w:after="0"/>
+        <w:ind w:left="0" w:right="0" w:hanging="0"/>
+        <w:rPr>
+          <w:rFonts w:ascii="Times New Roman" w:hAnsi="Times New Roman"/>
+          <w:sz w:val="24"/>
+          <w:szCs w:val="24"/>
+        </w:rPr>
+      </w:pPr>
+      <w:r>
+        <w:rPr>
+          <w:rFonts w:ascii="Times New Roman" w:hAnsi="Times New Roman"/>
+          <w:sz w:val="24"/>
+          <w:szCs w:val="24"/>
+        </w:rPr>
+      </w:r>
+    </w:p>
+    <w:p>
+      <w:pPr>
+        <w:pStyle w:val="Normal"/>
+        <w:spacing w:lineRule="auto" w:line="276" w:before="0" w:after="0"/>
+        <w:ind w:left="0" w:right="0" w:hanging="0"/>
+        <w:rPr>
+          <w:rFonts w:ascii="Times New Roman" w:hAnsi="Times New Roman"/>
+          <w:sz w:val="24"/>
+          <w:szCs w:val="24"/>
+        </w:rPr>
+      </w:pPr>
+      <w:r>
+        <w:rPr>
+          <w:rFonts w:ascii="Times New Roman" w:hAnsi="Times New Roman"/>
+          <w:sz w:val="24"/>
+          <w:szCs w:val="24"/>
+        </w:rPr>
+      </w:r>
+    </w:p>
+    <w:p>
+      <w:pPr>
+        <w:pStyle w:val="Normal"/>
+        <w:spacing w:lineRule="auto" w:line="276" w:before="0" w:after="0"/>
+        <w:ind w:left="0" w:right="0" w:hanging="0"/>
+        <w:rPr/>
+      </w:pPr>
+      <w:r>
+        <w:rPr>
+          <w:rFonts w:ascii="Times New Roman" w:hAnsi="Times New Roman"/>
+          <w:sz w:val="24"/>
+          <w:szCs w:val="24"/>
         </w:rPr>
         <w:t>МП.</w:t>
       </w:r>
@@ -1980,7 +2038,7 @@
       <w:pPr>
         <w:pStyle w:val="Normal"/>
         <w:spacing w:lineRule="auto" w:line="276" w:before="0" w:after="0"/>
-        <w:ind w:start="0" w:end="0" w:hanging="0"/>
+        <w:ind w:left="0" w:right="0" w:hanging="0"/>
         <w:rPr/>
       </w:pPr>
       <w:r>
@@ -2009,7 +2067,7 @@
       <w:pStyle w:val="Style25"/>
       <w:bidi w:val="0"/>
       <w:spacing w:lineRule="auto" w:line="276" w:before="0" w:after="200"/>
-      <w:ind w:start="0" w:end="0" w:hanging="0"/>
+      <w:ind w:left="0" w:right="0" w:hanging="0"/>
       <w:rPr/>
     </w:pPr>
     <w:r>
@@ -2025,13 +2083,41 @@
     <w:pPr>
       <w:pStyle w:val="Style24"/>
       <w:bidi w:val="0"/>
-      <w:spacing w:lineRule="auto" w:line="276" w:before="0" w:after="200"/>
-      <w:ind w:start="0" w:end="0" w:hanging="0"/>
-      <w:rPr/>
+      <w:spacing w:before="0" w:after="200"/>
+      <w:rPr>
+        <w:highlight w:val="none"/>
+        <w:shd w:fill="FFFFFF" w:val="clear"/>
+      </w:rPr>
     </w:pPr>
     <w:r>
-      <w:rPr/>
-      <w:t>1</w:t>
+      <w:rPr>
+        <w:shd w:fill="FFFFFF" w:val="clear"/>
+      </w:rPr>
+      <w:fldChar w:fldCharType="begin"/>
+    </w:r>
+    <w:r>
+      <w:rPr>
+        <w:shd w:fill="FFFFFF" w:val="clear"/>
+      </w:rPr>
+      <w:instrText xml:space="preserve"> PAGE </w:instrText>
+    </w:r>
+    <w:r>
+      <w:rPr>
+        <w:shd w:fill="FFFFFF" w:val="clear"/>
+      </w:rPr>
+      <w:fldChar w:fldCharType="separate"/>
+    </w:r>
+    <w:r>
+      <w:rPr>
+        <w:shd w:fill="FFFFFF" w:val="clear"/>
+      </w:rPr>
+      <w:t>2</w:t>
+    </w:r>
+    <w:r>
+      <w:rPr>
+        <w:shd w:fill="FFFFFF" w:val="clear"/>
+      </w:rPr>
+      <w:fldChar w:fldCharType="end"/>
     </w:r>
   </w:p>
 </w:hdr>
@@ -2063,7 +2149,7 @@
       <w:suppressAutoHyphens w:val="true"/>
       <w:bidi w:val="0"/>
       <w:spacing w:lineRule="auto" w:line="276" w:before="0" w:after="200"/>
-      <w:jc w:val="start"/>
+      <w:jc w:val="left"/>
       <w:textAlignment w:val="auto"/>
     </w:pPr>
     <w:rPr>
@@ -2190,7 +2276,7 @@
       <w:suppressAutoHyphens w:val="true"/>
       <w:bidi w:val="0"/>
       <w:spacing w:before="0" w:after="0"/>
-      <w:jc w:val="start"/>
+      <w:jc w:val="left"/>
       <w:textAlignment w:val="auto"/>
     </w:pPr>
     <w:rPr>
@@ -2210,7 +2296,7 @@
       <w:suppressAutoHyphens w:val="true"/>
       <w:bidi w:val="0"/>
       <w:spacing w:before="0" w:after="0"/>
-      <w:jc w:val="start"/>
+      <w:jc w:val="left"/>
       <w:textAlignment w:val="auto"/>
     </w:pPr>
     <w:rPr>

</xml_diff>

<commit_message>
BX-6366: fix invoice offer
</commit_message>
<xml_diff>
--- a/storage/app/document-templates/invoice-offer.docx
+++ b/storage/app/document-templates/invoice-offer.docx
@@ -4,12 +4,11 @@
   <w:body>
     <w:p>
       <w:pPr>
-        <w:pStyle w:val="Normal1"/>
+        <w:pStyle w:val="LOnormal"/>
         <w:keepNext w:val="false"/>
         <w:keepLines w:val="false"/>
         <w:pageBreakBefore w:val="false"/>
         <w:widowControl/>
-        <w:pBdr/>
         <w:shd w:val="clear" w:fill="auto"/>
         <w:spacing w:lineRule="auto" w:line="276" w:before="0" w:after="0"/>
         <w:ind w:left="0" w:right="0" w:hanging="0"/>
@@ -57,7 +56,7 @@
     </w:p>
     <w:p>
       <w:pPr>
-        <w:pStyle w:val="Normal1"/>
+        <w:pStyle w:val="LOnormal"/>
         <w:spacing w:lineRule="auto" w:line="276"/>
         <w:jc w:val="center"/>
         <w:rPr>
@@ -103,7 +102,7 @@
       </w:tblGrid>
       <w:tr>
         <w:trPr>
-          <w:trHeight w:val="390" w:hRule="atLeast"/>
+          <w:trHeight w:val="1020" w:hRule="atLeast"/>
         </w:trPr>
         <w:tc>
           <w:tcPr>
@@ -118,7 +117,7 @@
           </w:tcPr>
           <w:p>
             <w:pPr>
-              <w:pStyle w:val="Normal1"/>
+              <w:pStyle w:val="LOnormal"/>
               <w:widowControl w:val="false"/>
               <w:spacing w:lineRule="auto" w:line="276" w:before="0" w:after="200"/>
               <w:rPr/>
@@ -146,7 +145,7 @@
           </w:tcPr>
           <w:p>
             <w:pPr>
-              <w:pStyle w:val="Normal1"/>
+              <w:pStyle w:val="LOnormal"/>
               <w:widowControl w:val="false"/>
               <w:spacing w:lineRule="auto" w:line="276" w:before="0" w:after="200"/>
               <w:rPr/>
@@ -174,9 +173,10 @@
           </w:tcPr>
           <w:p>
             <w:pPr>
-              <w:pStyle w:val="Normal1"/>
+              <w:pStyle w:val="LOnormal"/>
               <w:widowControl w:val="false"/>
               <w:spacing w:lineRule="auto" w:line="276" w:before="0" w:after="200"/>
+              <w:jc w:val="right"/>
               <w:rPr/>
             </w:pPr>
             <w:r>
@@ -185,14 +185,6 @@
                 <w:sz w:val="28"/>
                 <w:szCs w:val="28"/>
               </w:rPr>
-              <w:t xml:space="preserve">       </w:t>
-            </w:r>
-            <w:r>
-              <w:rPr>
-                <w:rFonts w:eastAsia="Times New Roman" w:cs="Times New Roman" w:ascii="Times New Roman" w:hAnsi="Times New Roman"/>
-                <w:sz w:val="28"/>
-                <w:szCs w:val="28"/>
-              </w:rPr>
               <w:t>Сч. №</w:t>
             </w:r>
           </w:p>
@@ -210,7 +202,7 @@
           </w:tcPr>
           <w:p>
             <w:pPr>
-              <w:pStyle w:val="Normal1"/>
+              <w:pStyle w:val="LOnormal"/>
               <w:widowControl w:val="false"/>
               <w:spacing w:lineRule="auto" w:line="276" w:before="0" w:after="200"/>
               <w:rPr/>
@@ -228,7 +220,7 @@
       </w:tr>
       <w:tr>
         <w:trPr>
-          <w:trHeight w:val="390" w:hRule="atLeast"/>
+          <w:trHeight w:val="1020" w:hRule="atLeast"/>
         </w:trPr>
         <w:tc>
           <w:tcPr>
@@ -244,7 +236,7 @@
           </w:tcPr>
           <w:p>
             <w:pPr>
-              <w:pStyle w:val="Normal1"/>
+              <w:pStyle w:val="LOnormal"/>
               <w:widowControl w:val="false"/>
               <w:spacing w:lineRule="auto" w:line="276" w:before="0" w:after="200"/>
               <w:rPr/>
@@ -272,7 +264,36 @@
           </w:tcPr>
           <w:p>
             <w:pPr>
-              <w:pStyle w:val="Normal1"/>
+              <w:pStyle w:val="LOnormal"/>
+              <w:widowControl w:val="false"/>
+              <w:spacing w:lineRule="auto" w:line="276" w:before="0" w:after="200"/>
+              <w:jc w:val="right"/>
+              <w:rPr/>
+            </w:pPr>
+            <w:r>
+              <w:rPr>
+                <w:rFonts w:eastAsia="Times New Roman" w:cs="Times New Roman" w:ascii="Times New Roman" w:hAnsi="Times New Roman"/>
+                <w:sz w:val="28"/>
+                <w:szCs w:val="28"/>
+              </w:rPr>
+              <w:t>БИК</w:t>
+            </w:r>
+          </w:p>
+        </w:tc>
+        <w:tc>
+          <w:tcPr>
+            <w:tcW w:w="4392" w:type="dxa"/>
+            <w:tcBorders>
+              <w:top w:val="single" w:sz="4" w:space="0" w:color="000000"/>
+              <w:left w:val="single" w:sz="4" w:space="0" w:color="000000"/>
+              <w:bottom w:val="single" w:sz="4" w:space="0" w:color="000000"/>
+              <w:right w:val="single" w:sz="4" w:space="0" w:color="000000"/>
+            </w:tcBorders>
+            <w:vAlign w:val="bottom"/>
+          </w:tcPr>
+          <w:p>
+            <w:pPr>
+              <w:pStyle w:val="LOnormal"/>
               <w:widowControl w:val="false"/>
               <w:spacing w:lineRule="auto" w:line="276" w:before="0" w:after="200"/>
               <w:rPr/>
@@ -283,7 +304,7 @@
                 <w:sz w:val="28"/>
                 <w:szCs w:val="28"/>
               </w:rPr>
-              <w:t xml:space="preserve">       </w:t>
+              <w:t>${</w:t>
             </w:r>
             <w:r>
               <w:rPr>
@@ -291,78 +312,22 @@
                 <w:sz w:val="28"/>
                 <w:szCs w:val="28"/>
               </w:rPr>
-              <w:t>БИК</w:t>
-            </w:r>
-          </w:p>
-        </w:tc>
-        <w:tc>
-          <w:tcPr>
-            <w:tcW w:w="4392" w:type="dxa"/>
-            <w:tcBorders>
-              <w:top w:val="single" w:sz="4" w:space="0" w:color="000000"/>
-              <w:left w:val="single" w:sz="4" w:space="0" w:color="000000"/>
-              <w:bottom w:val="single" w:sz="4" w:space="0" w:color="000000"/>
-              <w:right w:val="single" w:sz="4" w:space="0" w:color="000000"/>
-            </w:tcBorders>
-            <w:vAlign w:val="bottom"/>
-          </w:tcPr>
-          <w:p>
-            <w:pPr>
-              <w:pStyle w:val="Normal1"/>
-              <w:keepNext w:val="false"/>
-              <w:keepLines w:val="false"/>
-              <w:widowControl w:val="false"/>
-              <w:pBdr/>
-              <w:shd w:val="clear" w:fill="auto"/>
-              <w:spacing w:lineRule="auto" w:line="276" w:before="0" w:after="0"/>
-              <w:ind w:left="0" w:right="0" w:hanging="0"/>
-              <w:jc w:val="left"/>
-              <w:rPr>
-                <w:rFonts w:ascii="Liberation Mono" w:hAnsi="Liberation Mono" w:eastAsia="Liberation Mono" w:cs="Liberation Mono"/>
-                <w:b w:val="false"/>
-                <w:b w:val="false"/>
-                <w:i w:val="false"/>
-                <w:i w:val="false"/>
-                <w:caps w:val="false"/>
-                <w:smallCaps w:val="false"/>
-                <w:strike w:val="false"/>
-                <w:dstrike w:val="false"/>
-                <w:color w:val="000000"/>
-                <w:position w:val="0"/>
-                <w:sz w:val="20"/>
-                <w:sz w:val="20"/>
-                <w:szCs w:val="20"/>
-                <w:u w:val="none"/>
-                <w:shd w:fill="auto" w:val="clear"/>
-                <w:vertAlign w:val="baseline"/>
-              </w:rPr>
-            </w:pPr>
-            <w:r>
-              <w:rPr>
-                <w:rFonts w:eastAsia="Times New Roman" w:cs="Times New Roman" w:ascii="Times New Roman" w:hAnsi="Times New Roman"/>
-                <w:b w:val="false"/>
-                <w:i w:val="false"/>
-                <w:caps w:val="false"/>
-                <w:smallCaps w:val="false"/>
-                <w:strike w:val="false"/>
-                <w:dstrike w:val="false"/>
-                <w:color w:val="000000"/>
-                <w:position w:val="0"/>
-                <w:sz w:val="28"/>
+              <w:t>bank_bik</w:t>
+            </w:r>
+            <w:r>
+              <w:rPr>
+                <w:rFonts w:eastAsia="Times New Roman" w:cs="Times New Roman" w:ascii="Times New Roman" w:hAnsi="Times New Roman"/>
                 <w:sz w:val="28"/>
                 <w:szCs w:val="28"/>
-                <w:u w:val="none"/>
-                <w:shd w:fill="auto" w:val="clear"/>
-                <w:vertAlign w:val="baseline"/>
-              </w:rPr>
-              <w:t>${bank_bik}</w:t>
+              </w:rPr>
+              <w:t>}</w:t>
             </w:r>
           </w:p>
         </w:tc>
       </w:tr>
       <w:tr>
         <w:trPr>
-          <w:trHeight w:val="390" w:hRule="atLeast"/>
+          <w:trHeight w:val="1020" w:hRule="atLeast"/>
         </w:trPr>
         <w:tc>
           <w:tcPr>
@@ -378,7 +343,7 @@
           </w:tcPr>
           <w:p>
             <w:pPr>
-              <w:pStyle w:val="Normal1"/>
+              <w:pStyle w:val="LOnormal"/>
               <w:widowControl w:val="false"/>
               <w:spacing w:lineRule="auto" w:line="276" w:before="0" w:after="200"/>
               <w:rPr/>
@@ -406,7 +371,36 @@
           </w:tcPr>
           <w:p>
             <w:pPr>
-              <w:pStyle w:val="Normal1"/>
+              <w:pStyle w:val="LOnormal"/>
+              <w:widowControl w:val="false"/>
+              <w:spacing w:lineRule="auto" w:line="276" w:before="0" w:after="200"/>
+              <w:jc w:val="right"/>
+              <w:rPr/>
+            </w:pPr>
+            <w:r>
+              <w:rPr>
+                <w:rFonts w:eastAsia="Times New Roman" w:cs="Times New Roman" w:ascii="Times New Roman" w:hAnsi="Times New Roman"/>
+                <w:sz w:val="28"/>
+                <w:szCs w:val="28"/>
+              </w:rPr>
+              <w:t>Сч. №</w:t>
+            </w:r>
+          </w:p>
+        </w:tc>
+        <w:tc>
+          <w:tcPr>
+            <w:tcW w:w="4392" w:type="dxa"/>
+            <w:tcBorders>
+              <w:top w:val="single" w:sz="4" w:space="0" w:color="000000"/>
+              <w:left w:val="single" w:sz="4" w:space="0" w:color="000000"/>
+              <w:bottom w:val="single" w:sz="4" w:space="0" w:color="000000"/>
+              <w:right w:val="single" w:sz="4" w:space="0" w:color="000000"/>
+            </w:tcBorders>
+            <w:vAlign w:val="bottom"/>
+          </w:tcPr>
+          <w:p>
+            <w:pPr>
+              <w:pStyle w:val="LOnormal"/>
               <w:widowControl w:val="false"/>
               <w:spacing w:lineRule="auto" w:line="276" w:before="0" w:after="200"/>
               <w:rPr/>
@@ -417,42 +411,6 @@
                 <w:sz w:val="28"/>
                 <w:szCs w:val="28"/>
               </w:rPr>
-              <w:t xml:space="preserve">       </w:t>
-            </w:r>
-            <w:r>
-              <w:rPr>
-                <w:rFonts w:eastAsia="Times New Roman" w:cs="Times New Roman" w:ascii="Times New Roman" w:hAnsi="Times New Roman"/>
-                <w:sz w:val="28"/>
-                <w:szCs w:val="28"/>
-              </w:rPr>
-              <w:t>Сч. №</w:t>
-            </w:r>
-          </w:p>
-        </w:tc>
-        <w:tc>
-          <w:tcPr>
-            <w:tcW w:w="4392" w:type="dxa"/>
-            <w:tcBorders>
-              <w:top w:val="single" w:sz="4" w:space="0" w:color="000000"/>
-              <w:left w:val="single" w:sz="4" w:space="0" w:color="000000"/>
-              <w:bottom w:val="single" w:sz="4" w:space="0" w:color="000000"/>
-              <w:right w:val="single" w:sz="4" w:space="0" w:color="000000"/>
-            </w:tcBorders>
-            <w:vAlign w:val="bottom"/>
-          </w:tcPr>
-          <w:p>
-            <w:pPr>
-              <w:pStyle w:val="Normal1"/>
-              <w:widowControl w:val="false"/>
-              <w:spacing w:lineRule="auto" w:line="276" w:before="0" w:after="200"/>
-              <w:rPr/>
-            </w:pPr>
-            <w:r>
-              <w:rPr>
-                <w:rFonts w:eastAsia="Times New Roman" w:cs="Times New Roman" w:ascii="Times New Roman" w:hAnsi="Times New Roman"/>
-                <w:sz w:val="28"/>
-                <w:szCs w:val="28"/>
-              </w:rPr>
               <w:t>к/с ${correspondent_account}</w:t>
             </w:r>
           </w:p>
@@ -461,7 +419,7 @@
     </w:tbl>
     <w:p>
       <w:pPr>
-        <w:pStyle w:val="Normal1"/>
+        <w:pStyle w:val="LOnormal"/>
         <w:widowControl w:val="false"/>
         <w:spacing w:lineRule="auto" w:line="276"/>
         <w:rPr>
@@ -480,8 +438,9 @@
     </w:p>
     <w:p>
       <w:pPr>
-        <w:pStyle w:val="Normal1"/>
+        <w:pStyle w:val="LOnormal"/>
         <w:spacing w:lineRule="auto" w:line="276"/>
+        <w:jc w:val="center"/>
         <w:rPr/>
       </w:pPr>
       <w:r>
@@ -491,21 +450,12 @@
           <w:sz w:val="28"/>
           <w:szCs w:val="28"/>
         </w:rPr>
-        <w:t xml:space="preserve">                                        </w:t>
-      </w:r>
-      <w:r>
-        <w:rPr>
-          <w:rFonts w:eastAsia="Times New Roman" w:cs="Times New Roman" w:ascii="Times New Roman" w:hAnsi="Times New Roman"/>
-          <w:b/>
-          <w:sz w:val="28"/>
-          <w:szCs w:val="28"/>
-        </w:rPr>
         <w:t xml:space="preserve">Счёт-оферта № ${offer_number} от ${offer_date} </w:t>
       </w:r>
     </w:p>
     <w:p>
       <w:pPr>
-        <w:pStyle w:val="Normal1"/>
+        <w:pStyle w:val="LOnormal"/>
         <w:spacing w:lineRule="auto" w:line="276"/>
         <w:rPr>
           <w:rFonts w:ascii="Times New Roman" w:hAnsi="Times New Roman" w:eastAsia="Times New Roman" w:cs="Times New Roman"/>
@@ -526,7 +476,7 @@
     </w:p>
     <w:p>
       <w:pPr>
-        <w:pStyle w:val="Normal1"/>
+        <w:pStyle w:val="LOnormal"/>
         <w:spacing w:lineRule="auto" w:line="276"/>
         <w:rPr/>
       </w:pPr>
@@ -542,7 +492,7 @@
     </w:p>
     <w:p>
       <w:pPr>
-        <w:pStyle w:val="Normal1"/>
+        <w:pStyle w:val="LOnormal"/>
         <w:spacing w:lineRule="auto" w:line="276" w:before="0" w:after="0"/>
         <w:ind w:left="0" w:right="0" w:hanging="0"/>
         <w:jc w:val="both"/>
@@ -562,7 +512,7 @@
     </w:p>
     <w:p>
       <w:pPr>
-        <w:pStyle w:val="Normal1"/>
+        <w:pStyle w:val="LOnormal"/>
         <w:spacing w:lineRule="auto" w:line="276" w:before="0" w:after="0"/>
         <w:ind w:left="0" w:right="282" w:hanging="0"/>
         <w:jc w:val="both"/>
@@ -579,7 +529,7 @@
     </w:p>
     <w:p>
       <w:pPr>
-        <w:pStyle w:val="Normal1"/>
+        <w:pStyle w:val="LOnormal"/>
         <w:spacing w:lineRule="auto" w:line="276" w:before="0" w:after="0"/>
         <w:ind w:left="0" w:right="0" w:hanging="0"/>
         <w:jc w:val="both"/>
@@ -610,11 +560,11 @@
       </w:tblPr>
       <w:tblGrid>
         <w:gridCol w:w="719"/>
-        <w:gridCol w:w="4965"/>
-        <w:gridCol w:w="870"/>
+        <w:gridCol w:w="4964"/>
+        <w:gridCol w:w="871"/>
         <w:gridCol w:w="1021"/>
         <w:gridCol w:w="1514"/>
-        <w:gridCol w:w="1396"/>
+        <w:gridCol w:w="1395"/>
       </w:tblGrid>
       <w:tr>
         <w:trPr/>
@@ -631,7 +581,7 @@
           </w:tcPr>
           <w:p>
             <w:pPr>
-              <w:pStyle w:val="Normal1"/>
+              <w:pStyle w:val="LOnormal"/>
               <w:widowControl w:val="false"/>
               <w:spacing w:lineRule="auto" w:line="240" w:before="0" w:after="0"/>
               <w:ind w:left="0" w:right="0" w:hanging="0"/>
@@ -651,7 +601,7 @@
         </w:tc>
         <w:tc>
           <w:tcPr>
-            <w:tcW w:w="4965" w:type="dxa"/>
+            <w:tcW w:w="4964" w:type="dxa"/>
             <w:tcBorders>
               <w:top w:val="single" w:sz="4" w:space="0" w:color="000000"/>
               <w:left w:val="single" w:sz="4" w:space="0" w:color="000000"/>
@@ -662,7 +612,7 @@
           </w:tcPr>
           <w:p>
             <w:pPr>
-              <w:pStyle w:val="Normal1"/>
+              <w:pStyle w:val="LOnormal"/>
               <w:widowControl w:val="false"/>
               <w:spacing w:lineRule="auto" w:line="240" w:before="0" w:after="0"/>
               <w:ind w:left="0" w:right="0" w:hanging="0"/>
@@ -682,7 +632,7 @@
         </w:tc>
         <w:tc>
           <w:tcPr>
-            <w:tcW w:w="870" w:type="dxa"/>
+            <w:tcW w:w="871" w:type="dxa"/>
             <w:tcBorders>
               <w:top w:val="single" w:sz="4" w:space="0" w:color="000000"/>
               <w:left w:val="single" w:sz="4" w:space="0" w:color="000000"/>
@@ -693,7 +643,7 @@
           </w:tcPr>
           <w:p>
             <w:pPr>
-              <w:pStyle w:val="Normal1"/>
+              <w:pStyle w:val="LOnormal"/>
               <w:widowControl w:val="false"/>
               <w:spacing w:lineRule="auto" w:line="240" w:before="0" w:after="0"/>
               <w:ind w:left="0" w:right="0" w:hanging="0"/>
@@ -724,7 +674,7 @@
           </w:tcPr>
           <w:p>
             <w:pPr>
-              <w:pStyle w:val="Normal1"/>
+              <w:pStyle w:val="LOnormal"/>
               <w:widowControl w:val="false"/>
               <w:spacing w:lineRule="auto" w:line="240" w:before="0" w:after="0"/>
               <w:ind w:left="0" w:right="0" w:hanging="0"/>
@@ -755,7 +705,7 @@
           </w:tcPr>
           <w:p>
             <w:pPr>
-              <w:pStyle w:val="Normal1"/>
+              <w:pStyle w:val="LOnormal"/>
               <w:widowControl w:val="false"/>
               <w:spacing w:lineRule="auto" w:line="240" w:before="0" w:after="0"/>
               <w:ind w:left="0" w:right="0" w:hanging="0"/>
@@ -775,7 +725,7 @@
         </w:tc>
         <w:tc>
           <w:tcPr>
-            <w:tcW w:w="1396" w:type="dxa"/>
+            <w:tcW w:w="1395" w:type="dxa"/>
             <w:tcBorders>
               <w:top w:val="single" w:sz="4" w:space="0" w:color="000000"/>
               <w:left w:val="single" w:sz="4" w:space="0" w:color="000000"/>
@@ -786,7 +736,7 @@
           </w:tcPr>
           <w:p>
             <w:pPr>
-              <w:pStyle w:val="Normal1"/>
+              <w:pStyle w:val="LOnormal"/>
               <w:widowControl w:val="false"/>
               <w:spacing w:lineRule="auto" w:line="240" w:before="0" w:after="0"/>
               <w:ind w:left="0" w:right="0" w:hanging="0"/>
@@ -822,38 +772,26 @@
           </w:tcPr>
           <w:p>
             <w:pPr>
-              <w:pStyle w:val="Normal1"/>
+              <w:pStyle w:val="LOnormal"/>
               <w:keepNext w:val="false"/>
               <w:keepLines w:val="false"/>
               <w:widowControl w:val="false"/>
-              <w:pBdr/>
               <w:shd w:val="clear" w:fill="auto"/>
               <w:spacing w:lineRule="auto" w:line="276" w:before="0" w:after="0"/>
               <w:ind w:left="0" w:right="0" w:hanging="0"/>
               <w:jc w:val="left"/>
               <w:rPr>
-                <w:rFonts w:ascii="Liberation Mono" w:hAnsi="Liberation Mono" w:eastAsia="Liberation Mono" w:cs="Liberation Mono"/>
-                <w:b w:val="false"/>
-                <w:b w:val="false"/>
-                <w:i w:val="false"/>
-                <w:i w:val="false"/>
-                <w:caps w:val="false"/>
-                <w:smallCaps w:val="false"/>
-                <w:strike w:val="false"/>
-                <w:dstrike w:val="false"/>
-                <w:color w:val="000000"/>
-                <w:position w:val="0"/>
-                <w:sz w:val="20"/>
+                <w:rFonts w:ascii="Times New Roman" w:hAnsi="Times New Roman" w:eastAsia="Times New Roman" w:cs="Times New Roman"/>
+                <w:color w:val="auto"/>
+                <w:kern w:val="0"/>
                 <w:sz w:val="20"/>
                 <w:szCs w:val="20"/>
-                <w:u w:val="none"/>
-                <w:shd w:fill="auto" w:val="clear"/>
-                <w:vertAlign w:val="baseline"/>
-              </w:rPr>
-            </w:pPr>
-            <w:r>
-              <w:rPr>
-                <w:rFonts w:eastAsia="Liberation Mono" w:cs="Liberation Mono" w:ascii="Liberation Mono" w:hAnsi="Liberation Mono"/>
+                <w:lang w:val="ru-RU" w:eastAsia="zh-CN" w:bidi="hi-IN"/>
+              </w:rPr>
+            </w:pPr>
+            <w:r>
+              <w:rPr>
+                <w:rFonts w:eastAsia="Times New Roman" w:cs="Times New Roman" w:ascii="Times New Roman" w:hAnsi="Times New Roman"/>
                 <w:b w:val="false"/>
                 <w:i w:val="false"/>
                 <w:caps w:val="false"/>
@@ -861,6 +799,7 @@
                 <w:strike w:val="false"/>
                 <w:dstrike w:val="false"/>
                 <w:color w:val="000000"/>
+                <w:kern w:val="0"/>
                 <w:position w:val="0"/>
                 <w:sz w:val="20"/>
                 <w:sz w:val="20"/>
@@ -868,6 +807,7 @@
                 <w:u w:val="none"/>
                 <w:shd w:fill="auto" w:val="clear"/>
                 <w:vertAlign w:val="baseline"/>
+                <w:lang w:val="ru-RU" w:eastAsia="zh-CN" w:bidi="hi-IN"/>
               </w:rPr>
               <w:t>${number}</w:t>
             </w:r>
@@ -875,48 +815,36 @@
         </w:tc>
         <w:tc>
           <w:tcPr>
-            <w:tcW w:w="4965" w:type="dxa"/>
-            <w:tcBorders>
-              <w:top w:val="single" w:sz="4" w:space="0" w:color="000000"/>
-              <w:left w:val="single" w:sz="4" w:space="0" w:color="000000"/>
-              <w:bottom w:val="single" w:sz="4" w:space="0" w:color="000000"/>
-              <w:right w:val="single" w:sz="4" w:space="0" w:color="000000"/>
-            </w:tcBorders>
-          </w:tcPr>
-          <w:p>
-            <w:pPr>
-              <w:pStyle w:val="Normal1"/>
+            <w:tcW w:w="4964" w:type="dxa"/>
+            <w:tcBorders>
+              <w:top w:val="single" w:sz="4" w:space="0" w:color="000000"/>
+              <w:left w:val="single" w:sz="4" w:space="0" w:color="000000"/>
+              <w:bottom w:val="single" w:sz="4" w:space="0" w:color="000000"/>
+              <w:right w:val="single" w:sz="4" w:space="0" w:color="000000"/>
+            </w:tcBorders>
+          </w:tcPr>
+          <w:p>
+            <w:pPr>
+              <w:pStyle w:val="LOnormal"/>
               <w:keepNext w:val="false"/>
               <w:keepLines w:val="false"/>
               <w:widowControl w:val="false"/>
-              <w:pBdr/>
               <w:shd w:val="clear" w:fill="auto"/>
               <w:spacing w:lineRule="auto" w:line="276" w:before="0" w:after="0"/>
               <w:ind w:left="0" w:right="0" w:hanging="0"/>
               <w:jc w:val="left"/>
               <w:rPr>
-                <w:rFonts w:ascii="Liberation Mono" w:hAnsi="Liberation Mono" w:eastAsia="Liberation Mono" w:cs="Liberation Mono"/>
-                <w:b w:val="false"/>
-                <w:b w:val="false"/>
-                <w:i w:val="false"/>
-                <w:i w:val="false"/>
-                <w:caps w:val="false"/>
-                <w:smallCaps w:val="false"/>
-                <w:strike w:val="false"/>
-                <w:dstrike w:val="false"/>
-                <w:color w:val="000000"/>
-                <w:position w:val="0"/>
-                <w:sz w:val="20"/>
+                <w:rFonts w:ascii="Times New Roman" w:hAnsi="Times New Roman" w:eastAsia="Times New Roman" w:cs="Times New Roman"/>
+                <w:color w:val="auto"/>
+                <w:kern w:val="0"/>
                 <w:sz w:val="20"/>
                 <w:szCs w:val="20"/>
-                <w:u w:val="none"/>
-                <w:shd w:fill="auto" w:val="clear"/>
-                <w:vertAlign w:val="baseline"/>
-              </w:rPr>
-            </w:pPr>
-            <w:r>
-              <w:rPr>
-                <w:rFonts w:eastAsia="Liberation Mono" w:cs="Liberation Mono" w:ascii="Liberation Mono" w:hAnsi="Liberation Mono"/>
+                <w:lang w:val="ru-RU" w:eastAsia="zh-CN" w:bidi="hi-IN"/>
+              </w:rPr>
+            </w:pPr>
+            <w:r>
+              <w:rPr>
+                <w:rFonts w:eastAsia="Times New Roman" w:cs="Times New Roman" w:ascii="Times New Roman" w:hAnsi="Times New Roman"/>
                 <w:b w:val="false"/>
                 <w:i w:val="false"/>
                 <w:caps w:val="false"/>
@@ -924,6 +852,7 @@
                 <w:strike w:val="false"/>
                 <w:dstrike w:val="false"/>
                 <w:color w:val="000000"/>
+                <w:kern w:val="0"/>
                 <w:position w:val="0"/>
                 <w:sz w:val="20"/>
                 <w:sz w:val="20"/>
@@ -931,6 +860,7 @@
                 <w:u w:val="none"/>
                 <w:shd w:fill="auto" w:val="clear"/>
                 <w:vertAlign w:val="baseline"/>
+                <w:lang w:val="ru-RU" w:eastAsia="zh-CN" w:bidi="hi-IN"/>
               </w:rPr>
               <w:t>${itemName}</w:t>
             </w:r>
@@ -938,48 +868,36 @@
         </w:tc>
         <w:tc>
           <w:tcPr>
-            <w:tcW w:w="870" w:type="dxa"/>
-            <w:tcBorders>
-              <w:top w:val="single" w:sz="4" w:space="0" w:color="000000"/>
-              <w:left w:val="single" w:sz="4" w:space="0" w:color="000000"/>
-              <w:bottom w:val="single" w:sz="4" w:space="0" w:color="000000"/>
-              <w:right w:val="single" w:sz="4" w:space="0" w:color="000000"/>
-            </w:tcBorders>
-          </w:tcPr>
-          <w:p>
-            <w:pPr>
-              <w:pStyle w:val="Normal1"/>
+            <w:tcW w:w="871" w:type="dxa"/>
+            <w:tcBorders>
+              <w:top w:val="single" w:sz="4" w:space="0" w:color="000000"/>
+              <w:left w:val="single" w:sz="4" w:space="0" w:color="000000"/>
+              <w:bottom w:val="single" w:sz="4" w:space="0" w:color="000000"/>
+              <w:right w:val="single" w:sz="4" w:space="0" w:color="000000"/>
+            </w:tcBorders>
+          </w:tcPr>
+          <w:p>
+            <w:pPr>
+              <w:pStyle w:val="LOnormal"/>
               <w:keepNext w:val="false"/>
               <w:keepLines w:val="false"/>
               <w:widowControl w:val="false"/>
-              <w:pBdr/>
               <w:shd w:val="clear" w:fill="auto"/>
               <w:spacing w:lineRule="auto" w:line="276" w:before="0" w:after="0"/>
               <w:ind w:left="0" w:right="0" w:hanging="0"/>
               <w:jc w:val="left"/>
               <w:rPr>
-                <w:rFonts w:ascii="Liberation Mono" w:hAnsi="Liberation Mono" w:eastAsia="Liberation Mono" w:cs="Liberation Mono"/>
-                <w:b w:val="false"/>
-                <w:b w:val="false"/>
-                <w:i w:val="false"/>
-                <w:i w:val="false"/>
-                <w:caps w:val="false"/>
-                <w:smallCaps w:val="false"/>
-                <w:strike w:val="false"/>
-                <w:dstrike w:val="false"/>
-                <w:color w:val="000000"/>
-                <w:position w:val="0"/>
-                <w:sz w:val="20"/>
+                <w:rFonts w:ascii="Times New Roman" w:hAnsi="Times New Roman" w:eastAsia="Times New Roman" w:cs="Times New Roman"/>
+                <w:color w:val="auto"/>
+                <w:kern w:val="0"/>
                 <w:sz w:val="20"/>
                 <w:szCs w:val="20"/>
-                <w:u w:val="none"/>
-                <w:shd w:fill="auto" w:val="clear"/>
-                <w:vertAlign w:val="baseline"/>
-              </w:rPr>
-            </w:pPr>
-            <w:r>
-              <w:rPr>
-                <w:rFonts w:eastAsia="Liberation Mono" w:cs="Liberation Mono" w:ascii="Liberation Mono" w:hAnsi="Liberation Mono"/>
+                <w:lang w:val="ru-RU" w:eastAsia="zh-CN" w:bidi="hi-IN"/>
+              </w:rPr>
+            </w:pPr>
+            <w:r>
+              <w:rPr>
+                <w:rFonts w:eastAsia="Times New Roman" w:cs="Times New Roman" w:ascii="Times New Roman" w:hAnsi="Times New Roman"/>
                 <w:b w:val="false"/>
                 <w:i w:val="false"/>
                 <w:caps w:val="false"/>
@@ -987,6 +905,7 @@
                 <w:strike w:val="false"/>
                 <w:dstrike w:val="false"/>
                 <w:color w:val="000000"/>
+                <w:kern w:val="0"/>
                 <w:position w:val="0"/>
                 <w:sz w:val="20"/>
                 <w:sz w:val="20"/>
@@ -994,6 +913,7 @@
                 <w:u w:val="none"/>
                 <w:shd w:fill="auto" w:val="clear"/>
                 <w:vertAlign w:val="baseline"/>
+                <w:lang w:val="ru-RU" w:eastAsia="zh-CN" w:bidi="hi-IN"/>
               </w:rPr>
               <w:t>${itemMeasure}</w:t>
             </w:r>
@@ -1011,38 +931,26 @@
           </w:tcPr>
           <w:p>
             <w:pPr>
-              <w:pStyle w:val="Normal1"/>
+              <w:pStyle w:val="LOnormal"/>
               <w:keepNext w:val="false"/>
               <w:keepLines w:val="false"/>
               <w:widowControl w:val="false"/>
-              <w:pBdr/>
               <w:shd w:val="clear" w:fill="auto"/>
               <w:spacing w:lineRule="auto" w:line="276" w:before="0" w:after="0"/>
               <w:ind w:left="0" w:right="0" w:hanging="0"/>
               <w:jc w:val="left"/>
               <w:rPr>
-                <w:rFonts w:ascii="Liberation Mono" w:hAnsi="Liberation Mono" w:eastAsia="Liberation Mono" w:cs="Liberation Mono"/>
-                <w:b w:val="false"/>
-                <w:b w:val="false"/>
-                <w:i w:val="false"/>
-                <w:i w:val="false"/>
-                <w:caps w:val="false"/>
-                <w:smallCaps w:val="false"/>
-                <w:strike w:val="false"/>
-                <w:dstrike w:val="false"/>
-                <w:color w:val="000000"/>
-                <w:position w:val="0"/>
-                <w:sz w:val="20"/>
+                <w:rFonts w:ascii="Times New Roman" w:hAnsi="Times New Roman" w:eastAsia="Times New Roman" w:cs="Times New Roman"/>
+                <w:color w:val="auto"/>
+                <w:kern w:val="0"/>
                 <w:sz w:val="20"/>
                 <w:szCs w:val="20"/>
-                <w:u w:val="none"/>
-                <w:shd w:fill="auto" w:val="clear"/>
-                <w:vertAlign w:val="baseline"/>
-              </w:rPr>
-            </w:pPr>
-            <w:r>
-              <w:rPr>
-                <w:rFonts w:eastAsia="Liberation Mono" w:cs="Liberation Mono" w:ascii="Liberation Mono" w:hAnsi="Liberation Mono"/>
+                <w:lang w:val="ru-RU" w:eastAsia="zh-CN" w:bidi="hi-IN"/>
+              </w:rPr>
+            </w:pPr>
+            <w:r>
+              <w:rPr>
+                <w:rFonts w:eastAsia="Times New Roman" w:cs="Times New Roman" w:ascii="Times New Roman" w:hAnsi="Times New Roman"/>
                 <w:b w:val="false"/>
                 <w:i w:val="false"/>
                 <w:caps w:val="false"/>
@@ -1050,6 +958,7 @@
                 <w:strike w:val="false"/>
                 <w:dstrike w:val="false"/>
                 <w:color w:val="000000"/>
+                <w:kern w:val="0"/>
                 <w:position w:val="0"/>
                 <w:sz w:val="20"/>
                 <w:sz w:val="20"/>
@@ -1057,6 +966,7 @@
                 <w:u w:val="none"/>
                 <w:shd w:fill="auto" w:val="clear"/>
                 <w:vertAlign w:val="baseline"/>
+                <w:lang w:val="ru-RU" w:eastAsia="zh-CN" w:bidi="hi-IN"/>
               </w:rPr>
               <w:t>${itemQTY}</w:t>
             </w:r>
@@ -1074,38 +984,26 @@
           </w:tcPr>
           <w:p>
             <w:pPr>
-              <w:pStyle w:val="Normal1"/>
+              <w:pStyle w:val="LOnormal"/>
               <w:keepNext w:val="false"/>
               <w:keepLines w:val="false"/>
               <w:widowControl w:val="false"/>
-              <w:pBdr/>
               <w:shd w:val="clear" w:fill="auto"/>
               <w:spacing w:lineRule="auto" w:line="276" w:before="0" w:after="0"/>
               <w:ind w:left="0" w:right="0" w:hanging="0"/>
               <w:jc w:val="left"/>
               <w:rPr>
-                <w:rFonts w:ascii="Liberation Mono" w:hAnsi="Liberation Mono" w:eastAsia="Liberation Mono" w:cs="Liberation Mono"/>
-                <w:b w:val="false"/>
-                <w:b w:val="false"/>
-                <w:i w:val="false"/>
-                <w:i w:val="false"/>
-                <w:caps w:val="false"/>
-                <w:smallCaps w:val="false"/>
-                <w:strike w:val="false"/>
-                <w:dstrike w:val="false"/>
-                <w:color w:val="000000"/>
-                <w:position w:val="0"/>
-                <w:sz w:val="20"/>
+                <w:rFonts w:ascii="Times New Roman" w:hAnsi="Times New Roman" w:eastAsia="Times New Roman" w:cs="Times New Roman"/>
+                <w:color w:val="auto"/>
+                <w:kern w:val="0"/>
                 <w:sz w:val="20"/>
                 <w:szCs w:val="20"/>
-                <w:u w:val="none"/>
-                <w:shd w:fill="auto" w:val="clear"/>
-                <w:vertAlign w:val="baseline"/>
-              </w:rPr>
-            </w:pPr>
-            <w:r>
-              <w:rPr>
-                <w:rFonts w:eastAsia="Liberation Mono" w:cs="Liberation Mono" w:ascii="Liberation Mono" w:hAnsi="Liberation Mono"/>
+                <w:lang w:val="ru-RU" w:eastAsia="zh-CN" w:bidi="hi-IN"/>
+              </w:rPr>
+            </w:pPr>
+            <w:r>
+              <w:rPr>
+                <w:rFonts w:eastAsia="Times New Roman" w:cs="Times New Roman" w:ascii="Times New Roman" w:hAnsi="Times New Roman"/>
                 <w:b w:val="false"/>
                 <w:i w:val="false"/>
                 <w:caps w:val="false"/>
@@ -1113,6 +1011,7 @@
                 <w:strike w:val="false"/>
                 <w:dstrike w:val="false"/>
                 <w:color w:val="000000"/>
+                <w:kern w:val="0"/>
                 <w:position w:val="0"/>
                 <w:sz w:val="20"/>
                 <w:sz w:val="20"/>
@@ -1120,6 +1019,7 @@
                 <w:u w:val="none"/>
                 <w:shd w:fill="auto" w:val="clear"/>
                 <w:vertAlign w:val="baseline"/>
+                <w:lang w:val="ru-RU" w:eastAsia="zh-CN" w:bidi="hi-IN"/>
               </w:rPr>
               <w:t>${itemPrice}</w:t>
             </w:r>
@@ -1127,48 +1027,36 @@
         </w:tc>
         <w:tc>
           <w:tcPr>
-            <w:tcW w:w="1396" w:type="dxa"/>
-            <w:tcBorders>
-              <w:top w:val="single" w:sz="4" w:space="0" w:color="000000"/>
-              <w:left w:val="single" w:sz="4" w:space="0" w:color="000000"/>
-              <w:bottom w:val="single" w:sz="4" w:space="0" w:color="000000"/>
-              <w:right w:val="single" w:sz="4" w:space="0" w:color="000000"/>
-            </w:tcBorders>
-          </w:tcPr>
-          <w:p>
-            <w:pPr>
-              <w:pStyle w:val="Normal1"/>
+            <w:tcW w:w="1395" w:type="dxa"/>
+            <w:tcBorders>
+              <w:top w:val="single" w:sz="4" w:space="0" w:color="000000"/>
+              <w:left w:val="single" w:sz="4" w:space="0" w:color="000000"/>
+              <w:bottom w:val="single" w:sz="4" w:space="0" w:color="000000"/>
+              <w:right w:val="single" w:sz="4" w:space="0" w:color="000000"/>
+            </w:tcBorders>
+          </w:tcPr>
+          <w:p>
+            <w:pPr>
+              <w:pStyle w:val="LOnormal"/>
               <w:keepNext w:val="false"/>
               <w:keepLines w:val="false"/>
               <w:widowControl w:val="false"/>
-              <w:pBdr/>
               <w:shd w:val="clear" w:fill="auto"/>
               <w:spacing w:lineRule="auto" w:line="276" w:before="0" w:after="0"/>
               <w:ind w:left="0" w:right="0" w:hanging="0"/>
               <w:jc w:val="left"/>
               <w:rPr>
-                <w:rFonts w:ascii="Liberation Mono" w:hAnsi="Liberation Mono" w:eastAsia="Liberation Mono" w:cs="Liberation Mono"/>
-                <w:b w:val="false"/>
-                <w:b w:val="false"/>
-                <w:i w:val="false"/>
-                <w:i w:val="false"/>
-                <w:caps w:val="false"/>
-                <w:smallCaps w:val="false"/>
-                <w:strike w:val="false"/>
-                <w:dstrike w:val="false"/>
-                <w:color w:val="000000"/>
-                <w:position w:val="0"/>
-                <w:sz w:val="20"/>
+                <w:rFonts w:ascii="Times New Roman" w:hAnsi="Times New Roman" w:eastAsia="Times New Roman" w:cs="Times New Roman"/>
+                <w:color w:val="auto"/>
+                <w:kern w:val="0"/>
                 <w:sz w:val="20"/>
                 <w:szCs w:val="20"/>
-                <w:u w:val="none"/>
-                <w:shd w:fill="auto" w:val="clear"/>
-                <w:vertAlign w:val="baseline"/>
-              </w:rPr>
-            </w:pPr>
-            <w:r>
-              <w:rPr>
-                <w:rFonts w:eastAsia="Liberation Mono" w:cs="Liberation Mono" w:ascii="Liberation Mono" w:hAnsi="Liberation Mono"/>
+                <w:lang w:val="ru-RU" w:eastAsia="zh-CN" w:bidi="hi-IN"/>
+              </w:rPr>
+            </w:pPr>
+            <w:r>
+              <w:rPr>
+                <w:rFonts w:eastAsia="Times New Roman" w:cs="Times New Roman" w:ascii="Times New Roman" w:hAnsi="Times New Roman"/>
                 <w:b w:val="false"/>
                 <w:i w:val="false"/>
                 <w:caps w:val="false"/>
@@ -1176,6 +1064,7 @@
                 <w:strike w:val="false"/>
                 <w:dstrike w:val="false"/>
                 <w:color w:val="000000"/>
+                <w:kern w:val="0"/>
                 <w:position w:val="0"/>
                 <w:sz w:val="20"/>
                 <w:sz w:val="20"/>
@@ -1183,6 +1072,7 @@
                 <w:u w:val="none"/>
                 <w:shd w:fill="auto" w:val="clear"/>
                 <w:vertAlign w:val="baseline"/>
+                <w:lang w:val="ru-RU" w:eastAsia="zh-CN" w:bidi="hi-IN"/>
               </w:rPr>
               <w:t>${itemSum}</w:t>
             </w:r>
@@ -1207,7 +1097,7 @@
           </w:tcPr>
           <w:p>
             <w:pPr>
-              <w:pStyle w:val="Normal1"/>
+              <w:pStyle w:val="LOnormal"/>
               <w:widowControl w:val="false"/>
               <w:spacing w:lineRule="auto" w:line="240" w:before="0" w:after="0"/>
               <w:ind w:left="0" w:right="0" w:hanging="0"/>
@@ -1225,7 +1115,7 @@
           </w:p>
           <w:p>
             <w:pPr>
-              <w:pStyle w:val="Normal1"/>
+              <w:pStyle w:val="LOnormal"/>
               <w:widowControl w:val="false"/>
               <w:spacing w:lineRule="auto" w:line="240" w:before="0" w:after="0"/>
               <w:ind w:left="0" w:right="0" w:hanging="0"/>
@@ -1246,7 +1136,7 @@
           </w:p>
           <w:p>
             <w:pPr>
-              <w:pStyle w:val="Normal1"/>
+              <w:pStyle w:val="LOnormal"/>
               <w:widowControl w:val="false"/>
               <w:spacing w:lineRule="auto" w:line="240" w:before="0" w:after="0"/>
               <w:ind w:left="0" w:right="0" w:hanging="0"/>
@@ -1264,7 +1154,7 @@
           </w:p>
           <w:p>
             <w:pPr>
-              <w:pStyle w:val="Normal1"/>
+              <w:pStyle w:val="LOnormal"/>
               <w:widowControl w:val="false"/>
               <w:spacing w:lineRule="auto" w:line="240" w:before="0" w:after="0"/>
               <w:ind w:left="0" w:right="0" w:hanging="0"/>
@@ -1285,11 +1175,11 @@
           </w:p>
           <w:p>
             <w:pPr>
-              <w:pStyle w:val="Normal1"/>
+              <w:pStyle w:val="LOnormal"/>
               <w:widowControl w:val="false"/>
               <w:spacing w:lineRule="auto" w:line="240" w:before="0" w:after="0"/>
               <w:ind w:left="0" w:right="0" w:hanging="0"/>
-              <w:jc w:val="center"/>
+              <w:jc w:val="right"/>
               <w:rPr/>
             </w:pPr>
             <w:r>
@@ -1298,35 +1188,26 @@
                 <w:sz w:val="24"/>
                 <w:szCs w:val="24"/>
               </w:rPr>
-              <w:t xml:space="preserve">                                                                                                                      </w:t>
-            </w:r>
-            <w:r>
-              <w:rPr>
-                <w:rFonts w:eastAsia="Times New Roman" w:cs="Times New Roman" w:ascii="Times New Roman" w:hAnsi="Times New Roman"/>
-                <w:sz w:val="24"/>
-                <w:szCs w:val="24"/>
-              </w:rPr>
               <w:t>Предоплата:</w:t>
             </w:r>
           </w:p>
         </w:tc>
         <w:tc>
           <w:tcPr>
-            <w:tcW w:w="1396" w:type="dxa"/>
-            <w:tcBorders>
-              <w:top w:val="single" w:sz="4" w:space="0" w:color="000000"/>
-              <w:left w:val="single" w:sz="4" w:space="0" w:color="000000"/>
-              <w:bottom w:val="single" w:sz="4" w:space="0" w:color="000000"/>
-              <w:right w:val="single" w:sz="4" w:space="0" w:color="000000"/>
-            </w:tcBorders>
-          </w:tcPr>
-          <w:p>
-            <w:pPr>
-              <w:pStyle w:val="Normal1"/>
+            <w:tcW w:w="1395" w:type="dxa"/>
+            <w:tcBorders>
+              <w:top w:val="single" w:sz="4" w:space="0" w:color="000000"/>
+              <w:left w:val="single" w:sz="4" w:space="0" w:color="000000"/>
+              <w:bottom w:val="single" w:sz="4" w:space="0" w:color="000000"/>
+              <w:right w:val="single" w:sz="4" w:space="0" w:color="000000"/>
+            </w:tcBorders>
+          </w:tcPr>
+          <w:p>
+            <w:pPr>
+              <w:pStyle w:val="LOnormal"/>
               <w:keepNext w:val="false"/>
               <w:keepLines w:val="false"/>
               <w:widowControl w:val="false"/>
-              <w:pBdr/>
               <w:shd w:val="clear" w:fill="auto"/>
               <w:spacing w:lineRule="auto" w:line="276" w:before="0" w:after="0"/>
               <w:ind w:left="0" w:right="0" w:hanging="0"/>
@@ -1394,11 +1275,10 @@
           </w:tcPr>
           <w:p>
             <w:pPr>
-              <w:pStyle w:val="Normal1"/>
+              <w:pStyle w:val="LOnormal"/>
               <w:keepNext w:val="false"/>
               <w:keepLines w:val="false"/>
               <w:widowControl w:val="false"/>
-              <w:pBdr/>
               <w:shd w:val="clear" w:fill="auto"/>
               <w:spacing w:lineRule="auto" w:line="276" w:before="0" w:after="0"/>
               <w:ind w:left="0" w:right="0" w:hanging="0"/>
@@ -1446,21 +1326,20 @@
         </w:tc>
         <w:tc>
           <w:tcPr>
-            <w:tcW w:w="1396" w:type="dxa"/>
-            <w:tcBorders>
-              <w:top w:val="single" w:sz="4" w:space="0" w:color="000000"/>
-              <w:left w:val="single" w:sz="4" w:space="0" w:color="000000"/>
-              <w:bottom w:val="single" w:sz="4" w:space="0" w:color="000000"/>
-              <w:right w:val="single" w:sz="4" w:space="0" w:color="000000"/>
-            </w:tcBorders>
-          </w:tcPr>
-          <w:p>
-            <w:pPr>
-              <w:pStyle w:val="Normal1"/>
+            <w:tcW w:w="1395" w:type="dxa"/>
+            <w:tcBorders>
+              <w:top w:val="single" w:sz="4" w:space="0" w:color="000000"/>
+              <w:left w:val="single" w:sz="4" w:space="0" w:color="000000"/>
+              <w:bottom w:val="single" w:sz="4" w:space="0" w:color="000000"/>
+              <w:right w:val="single" w:sz="4" w:space="0" w:color="000000"/>
+            </w:tcBorders>
+          </w:tcPr>
+          <w:p>
+            <w:pPr>
+              <w:pStyle w:val="LOnormal"/>
               <w:keepNext w:val="false"/>
               <w:keepLines w:val="false"/>
               <w:widowControl w:val="false"/>
-              <w:pBdr/>
               <w:shd w:val="clear" w:fill="auto"/>
               <w:spacing w:lineRule="auto" w:line="276" w:before="0" w:after="0"/>
               <w:ind w:left="0" w:right="0" w:hanging="0"/>
@@ -1526,11 +1405,10 @@
           </w:tcPr>
           <w:p>
             <w:pPr>
-              <w:pStyle w:val="Normal1"/>
+              <w:pStyle w:val="LOnormal"/>
               <w:keepNext w:val="false"/>
               <w:keepLines w:val="false"/>
               <w:widowControl w:val="false"/>
-              <w:pBdr/>
               <w:shd w:val="clear" w:fill="auto"/>
               <w:spacing w:lineRule="auto" w:line="276" w:before="0" w:after="0"/>
               <w:ind w:left="0" w:right="0" w:hanging="0"/>
@@ -1578,17 +1456,17 @@
         </w:tc>
         <w:tc>
           <w:tcPr>
-            <w:tcW w:w="1396" w:type="dxa"/>
-            <w:tcBorders>
-              <w:top w:val="single" w:sz="4" w:space="0" w:color="000000"/>
-              <w:left w:val="single" w:sz="4" w:space="0" w:color="000000"/>
-              <w:bottom w:val="single" w:sz="4" w:space="0" w:color="000000"/>
-              <w:right w:val="single" w:sz="4" w:space="0" w:color="000000"/>
-            </w:tcBorders>
-          </w:tcPr>
-          <w:p>
-            <w:pPr>
-              <w:pStyle w:val="Normal1"/>
+            <w:tcW w:w="1395" w:type="dxa"/>
+            <w:tcBorders>
+              <w:top w:val="single" w:sz="4" w:space="0" w:color="000000"/>
+              <w:left w:val="single" w:sz="4" w:space="0" w:color="000000"/>
+              <w:bottom w:val="single" w:sz="4" w:space="0" w:color="000000"/>
+              <w:right w:val="single" w:sz="4" w:space="0" w:color="000000"/>
+            </w:tcBorders>
+          </w:tcPr>
+          <w:p>
+            <w:pPr>
+              <w:pStyle w:val="LOnormal"/>
               <w:widowControl w:val="false"/>
               <w:spacing w:lineRule="auto" w:line="240" w:before="0" w:after="0"/>
               <w:ind w:left="0" w:right="0" w:hanging="0"/>
@@ -1620,11 +1498,11 @@
           </w:tcPr>
           <w:p>
             <w:pPr>
-              <w:pStyle w:val="Normal1"/>
+              <w:pStyle w:val="LOnormal"/>
               <w:widowControl w:val="false"/>
               <w:spacing w:lineRule="auto" w:line="240" w:before="0" w:after="0"/>
               <w:ind w:left="0" w:right="0" w:firstLine="540"/>
-              <w:jc w:val="both"/>
+              <w:jc w:val="right"/>
               <w:rPr/>
             </w:pPr>
             <w:r>
@@ -1633,41 +1511,32 @@
                 <w:sz w:val="24"/>
                 <w:szCs w:val="24"/>
               </w:rPr>
-              <w:t xml:space="preserve">                                                                               </w:t>
-            </w:r>
-            <w:r>
-              <w:rPr>
-                <w:rFonts w:eastAsia="Times New Roman" w:cs="Times New Roman" w:ascii="Times New Roman" w:hAnsi="Times New Roman"/>
-                <w:sz w:val="24"/>
-                <w:szCs w:val="24"/>
-              </w:rPr>
               <w:t>Всего к оплате с учетом НДС:</w:t>
             </w:r>
           </w:p>
         </w:tc>
         <w:tc>
           <w:tcPr>
-            <w:tcW w:w="1396" w:type="dxa"/>
-            <w:tcBorders>
-              <w:top w:val="single" w:sz="4" w:space="0" w:color="000000"/>
-              <w:left w:val="single" w:sz="4" w:space="0" w:color="000000"/>
-              <w:bottom w:val="single" w:sz="4" w:space="0" w:color="000000"/>
-              <w:right w:val="single" w:sz="4" w:space="0" w:color="000000"/>
-            </w:tcBorders>
-          </w:tcPr>
-          <w:p>
-            <w:pPr>
-              <w:pStyle w:val="Normal1"/>
+            <w:tcW w:w="1395" w:type="dxa"/>
+            <w:tcBorders>
+              <w:top w:val="single" w:sz="4" w:space="0" w:color="000000"/>
+              <w:left w:val="single" w:sz="4" w:space="0" w:color="000000"/>
+              <w:bottom w:val="single" w:sz="4" w:space="0" w:color="000000"/>
+              <w:right w:val="single" w:sz="4" w:space="0" w:color="000000"/>
+            </w:tcBorders>
+          </w:tcPr>
+          <w:p>
+            <w:pPr>
+              <w:pStyle w:val="LOnormal"/>
               <w:keepNext w:val="false"/>
               <w:keepLines w:val="false"/>
               <w:widowControl w:val="false"/>
-              <w:pBdr/>
               <w:shd w:val="clear" w:fill="auto"/>
               <w:spacing w:lineRule="auto" w:line="276" w:before="0" w:after="0"/>
               <w:ind w:left="0" w:right="0" w:hanging="0"/>
               <w:jc w:val="left"/>
               <w:rPr>
-                <w:rFonts w:ascii="Liberation Mono" w:hAnsi="Liberation Mono" w:eastAsia="Liberation Mono" w:cs="Liberation Mono"/>
+                <w:rFonts w:ascii="Times New Roman" w:hAnsi="Times New Roman" w:eastAsia="Times New Roman" w:cs="Times New Roman"/>
                 <w:b w:val="false"/>
                 <w:b w:val="false"/>
                 <w:i w:val="false"/>
@@ -1677,13 +1546,15 @@
                 <w:strike w:val="false"/>
                 <w:dstrike w:val="false"/>
                 <w:color w:val="000000"/>
+                <w:kern w:val="0"/>
                 <w:position w:val="0"/>
-                <w:sz w:val="20"/>
-                <w:sz w:val="20"/>
-                <w:szCs w:val="20"/>
+                <w:sz w:val="24"/>
+                <w:sz w:val="24"/>
+                <w:szCs w:val="24"/>
                 <w:u w:val="none"/>
                 <w:shd w:fill="auto" w:val="clear"/>
                 <w:vertAlign w:val="baseline"/>
+                <w:lang w:val="ru-RU" w:eastAsia="zh-CN" w:bidi="hi-IN"/>
               </w:rPr>
             </w:pPr>
             <w:r>
@@ -1696,6 +1567,7 @@
                 <w:strike w:val="false"/>
                 <w:dstrike w:val="false"/>
                 <w:color w:val="000000"/>
+                <w:kern w:val="0"/>
                 <w:position w:val="0"/>
                 <w:sz w:val="24"/>
                 <w:sz w:val="24"/>
@@ -1703,6 +1575,7 @@
                 <w:u w:val="none"/>
                 <w:shd w:fill="auto" w:val="clear"/>
                 <w:vertAlign w:val="baseline"/>
+                <w:lang w:val="ru-RU" w:eastAsia="zh-CN" w:bidi="hi-IN"/>
               </w:rPr>
               <w:t>${order_price}</w:t>
             </w:r>
@@ -1724,11 +1597,11 @@
           </w:tcPr>
           <w:p>
             <w:pPr>
-              <w:pStyle w:val="Normal1"/>
+              <w:pStyle w:val="LOnormal"/>
               <w:widowControl w:val="false"/>
               <w:spacing w:lineRule="auto" w:line="240" w:before="0" w:after="0"/>
               <w:ind w:left="0" w:right="0" w:firstLine="540"/>
-              <w:jc w:val="both"/>
+              <w:jc w:val="right"/>
               <w:rPr/>
             </w:pPr>
             <w:r>
@@ -1737,41 +1610,32 @@
                 <w:sz w:val="24"/>
                 <w:szCs w:val="24"/>
               </w:rPr>
-              <w:t xml:space="preserve">                                                                                                      </w:t>
-            </w:r>
-            <w:r>
-              <w:rPr>
-                <w:rFonts w:eastAsia="Times New Roman" w:cs="Times New Roman" w:ascii="Times New Roman" w:hAnsi="Times New Roman"/>
-                <w:sz w:val="24"/>
-                <w:szCs w:val="24"/>
-              </w:rPr>
               <w:t>Сумма к оплате:</w:t>
             </w:r>
           </w:p>
         </w:tc>
         <w:tc>
           <w:tcPr>
-            <w:tcW w:w="1396" w:type="dxa"/>
-            <w:tcBorders>
-              <w:top w:val="single" w:sz="4" w:space="0" w:color="000000"/>
-              <w:left w:val="single" w:sz="4" w:space="0" w:color="000000"/>
-              <w:bottom w:val="single" w:sz="4" w:space="0" w:color="000000"/>
-              <w:right w:val="single" w:sz="4" w:space="0" w:color="000000"/>
-            </w:tcBorders>
-          </w:tcPr>
-          <w:p>
-            <w:pPr>
-              <w:pStyle w:val="Normal1"/>
+            <w:tcW w:w="1395" w:type="dxa"/>
+            <w:tcBorders>
+              <w:top w:val="single" w:sz="4" w:space="0" w:color="000000"/>
+              <w:left w:val="single" w:sz="4" w:space="0" w:color="000000"/>
+              <w:bottom w:val="single" w:sz="4" w:space="0" w:color="000000"/>
+              <w:right w:val="single" w:sz="4" w:space="0" w:color="000000"/>
+            </w:tcBorders>
+          </w:tcPr>
+          <w:p>
+            <w:pPr>
+              <w:pStyle w:val="LOnormal"/>
               <w:keepNext w:val="false"/>
               <w:keepLines w:val="false"/>
               <w:widowControl w:val="false"/>
-              <w:pBdr/>
               <w:shd w:val="clear" w:fill="auto"/>
               <w:spacing w:lineRule="auto" w:line="276" w:before="0" w:after="0"/>
               <w:ind w:left="0" w:right="0" w:hanging="0"/>
               <w:jc w:val="left"/>
               <w:rPr>
-                <w:rFonts w:ascii="Liberation Mono" w:hAnsi="Liberation Mono" w:eastAsia="Liberation Mono" w:cs="Liberation Mono"/>
+                <w:rFonts w:ascii="Times New Roman" w:hAnsi="Times New Roman" w:eastAsia="Times New Roman" w:cs="Times New Roman"/>
                 <w:b w:val="false"/>
                 <w:b w:val="false"/>
                 <w:i w:val="false"/>
@@ -1781,13 +1645,15 @@
                 <w:strike w:val="false"/>
                 <w:dstrike w:val="false"/>
                 <w:color w:val="000000"/>
+                <w:kern w:val="0"/>
                 <w:position w:val="0"/>
-                <w:sz w:val="20"/>
-                <w:sz w:val="20"/>
-                <w:szCs w:val="20"/>
+                <w:sz w:val="24"/>
+                <w:sz w:val="24"/>
+                <w:szCs w:val="24"/>
                 <w:u w:val="none"/>
                 <w:shd w:fill="auto" w:val="clear"/>
                 <w:vertAlign w:val="baseline"/>
+                <w:lang w:val="ru-RU" w:eastAsia="zh-CN" w:bidi="hi-IN"/>
               </w:rPr>
             </w:pPr>
             <w:r>
@@ -1800,6 +1666,7 @@
                 <w:strike w:val="false"/>
                 <w:dstrike w:val="false"/>
                 <w:color w:val="000000"/>
+                <w:kern w:val="0"/>
                 <w:position w:val="0"/>
                 <w:sz w:val="24"/>
                 <w:sz w:val="24"/>
@@ -1807,6 +1674,7 @@
                 <w:u w:val="none"/>
                 <w:shd w:fill="auto" w:val="clear"/>
                 <w:vertAlign w:val="baseline"/>
+                <w:lang w:val="ru-RU" w:eastAsia="zh-CN" w:bidi="hi-IN"/>
               </w:rPr>
               <w:t>${order_price}</w:t>
             </w:r>
@@ -1816,7 +1684,7 @@
     </w:tbl>
     <w:p>
       <w:pPr>
-        <w:pStyle w:val="Normal1"/>
+        <w:pStyle w:val="LOnormal"/>
         <w:widowControl w:val="false"/>
         <w:spacing w:lineRule="auto" w:line="276" w:before="0" w:after="0"/>
         <w:ind w:left="0" w:right="0" w:hanging="0"/>
@@ -1837,7 +1705,7 @@
     </w:p>
     <w:p>
       <w:pPr>
-        <w:pStyle w:val="Normal1"/>
+        <w:pStyle w:val="LOnormal"/>
         <w:spacing w:lineRule="auto" w:line="276" w:before="0" w:after="0"/>
         <w:ind w:left="0" w:right="0" w:hanging="0"/>
         <w:jc w:val="both"/>
@@ -1854,7 +1722,7 @@
     </w:p>
     <w:p>
       <w:pPr>
-        <w:pStyle w:val="Normal1"/>
+        <w:pStyle w:val="LOnormal"/>
         <w:spacing w:lineRule="auto" w:line="276" w:before="0" w:after="0"/>
         <w:ind w:left="0" w:right="0" w:hanging="0"/>
         <w:jc w:val="both"/>
@@ -1872,7 +1740,7 @@
     </w:p>
     <w:p>
       <w:pPr>
-        <w:pStyle w:val="Normal1"/>
+        <w:pStyle w:val="LOnormal"/>
         <w:spacing w:lineRule="auto" w:line="276" w:before="0" w:after="0"/>
         <w:ind w:left="0" w:right="0" w:hanging="0"/>
         <w:jc w:val="both"/>
@@ -1889,7 +1757,7 @@
     </w:p>
     <w:p>
       <w:pPr>
-        <w:pStyle w:val="Normal1"/>
+        <w:pStyle w:val="LOnormal"/>
         <w:spacing w:lineRule="auto" w:line="276" w:before="0" w:after="0"/>
         <w:ind w:left="0" w:right="0" w:hanging="0"/>
         <w:jc w:val="both"/>
@@ -1906,7 +1774,7 @@
     </w:p>
     <w:p>
       <w:pPr>
-        <w:pStyle w:val="Normal1"/>
+        <w:pStyle w:val="LOnormal"/>
         <w:spacing w:lineRule="auto" w:line="276" w:before="0" w:after="0"/>
         <w:ind w:left="0" w:right="0" w:hanging="0"/>
         <w:jc w:val="both"/>
@@ -1923,7 +1791,7 @@
     </w:p>
     <w:p>
       <w:pPr>
-        <w:pStyle w:val="Normal1"/>
+        <w:pStyle w:val="LOnormal"/>
         <w:spacing w:lineRule="auto" w:line="276" w:before="0" w:after="0"/>
         <w:ind w:left="0" w:right="0" w:hanging="0"/>
         <w:rPr/>
@@ -1939,7 +1807,7 @@
     </w:p>
     <w:p>
       <w:pPr>
-        <w:pStyle w:val="Normal1"/>
+        <w:pStyle w:val="LOnormal"/>
         <w:tabs>
           <w:tab w:val="clear" w:pos="720"/>
           <w:tab w:val="left" w:pos="360" w:leader="none"/>
@@ -1959,7 +1827,7 @@
     </w:p>
     <w:p>
       <w:pPr>
-        <w:pStyle w:val="Normal1"/>
+        <w:pStyle w:val="LOnormal"/>
         <w:spacing w:lineRule="auto" w:line="276" w:before="0" w:after="0"/>
         <w:ind w:left="0" w:right="0" w:hanging="0"/>
         <w:rPr/>
@@ -1975,7 +1843,7 @@
     </w:p>
     <w:p>
       <w:pPr>
-        <w:pStyle w:val="Normal1"/>
+        <w:pStyle w:val="LOnormal"/>
         <w:spacing w:lineRule="auto" w:line="276" w:before="0" w:after="0"/>
         <w:ind w:left="0" w:right="0" w:hanging="0"/>
         <w:jc w:val="both"/>
@@ -1992,7 +1860,7 @@
     </w:p>
     <w:p>
       <w:pPr>
-        <w:pStyle w:val="Normal1"/>
+        <w:pStyle w:val="LOnormal"/>
         <w:spacing w:lineRule="auto" w:line="276" w:before="0" w:after="0"/>
         <w:ind w:left="0" w:right="0" w:hanging="0"/>
         <w:jc w:val="both"/>
@@ -2009,7 +1877,7 @@
     </w:p>
     <w:p>
       <w:pPr>
-        <w:pStyle w:val="Normal1"/>
+        <w:pStyle w:val="LOnormal"/>
         <w:spacing w:lineRule="auto" w:line="276" w:before="0" w:after="0"/>
         <w:ind w:left="0" w:right="0" w:hanging="0"/>
         <w:jc w:val="both"/>
@@ -2026,7 +1894,7 @@
     </w:p>
     <w:p>
       <w:pPr>
-        <w:pStyle w:val="Normal1"/>
+        <w:pStyle w:val="LOnormal"/>
         <w:spacing w:lineRule="auto" w:line="276" w:before="0" w:after="0"/>
         <w:ind w:left="0" w:right="0" w:hanging="0"/>
         <w:jc w:val="both"/>
@@ -2046,7 +1914,7 @@
     </w:p>
     <w:p>
       <w:pPr>
-        <w:pStyle w:val="Normal1"/>
+        <w:pStyle w:val="LOnormal"/>
         <w:spacing w:lineRule="auto" w:line="276" w:before="0" w:after="0"/>
         <w:ind w:left="0" w:right="0" w:hanging="0"/>
         <w:jc w:val="both"/>
@@ -2066,7 +1934,7 @@
     </w:p>
     <w:p>
       <w:pPr>
-        <w:pStyle w:val="Normal1"/>
+        <w:pStyle w:val="LOnormal"/>
         <w:spacing w:lineRule="auto" w:line="276" w:before="0" w:after="0"/>
         <w:ind w:left="0" w:right="0" w:hanging="0"/>
         <w:rPr/>
@@ -2084,7 +1952,7 @@
     </w:p>
     <w:p>
       <w:pPr>
-        <w:pStyle w:val="Normal1"/>
+        <w:pStyle w:val="LOnormal"/>
         <w:spacing w:lineRule="auto" w:line="276" w:before="0" w:after="0"/>
         <w:ind w:left="0" w:right="0" w:hanging="0"/>
         <w:rPr>
@@ -2103,7 +1971,7 @@
     </w:p>
     <w:p>
       <w:pPr>
-        <w:pStyle w:val="Normal1"/>
+        <w:pStyle w:val="LOnormal"/>
         <w:spacing w:lineRule="auto" w:line="276" w:before="0" w:after="0"/>
         <w:ind w:left="0" w:right="0" w:hanging="0"/>
         <w:rPr/>
@@ -2121,7 +1989,7 @@
     </w:p>
     <w:p>
       <w:pPr>
-        <w:pStyle w:val="Normal1"/>
+        <w:pStyle w:val="LOnormal"/>
         <w:spacing w:lineRule="auto" w:line="276" w:before="0" w:after="0"/>
         <w:ind w:left="0" w:right="0" w:hanging="0"/>
         <w:rPr>
@@ -2140,7 +2008,7 @@
     </w:p>
     <w:p>
       <w:pPr>
-        <w:pStyle w:val="Normal1"/>
+        <w:pStyle w:val="LOnormal"/>
         <w:spacing w:lineRule="auto" w:line="276" w:before="0" w:after="0"/>
         <w:ind w:left="0" w:right="0" w:hanging="0"/>
         <w:rPr>
@@ -2159,7 +2027,7 @@
     </w:p>
     <w:p>
       <w:pPr>
-        <w:pStyle w:val="Normal1"/>
+        <w:pStyle w:val="LOnormal"/>
         <w:spacing w:lineRule="auto" w:line="276" w:before="0" w:after="0"/>
         <w:ind w:left="0" w:right="0" w:hanging="0"/>
         <w:rPr/>
@@ -2175,7 +2043,7 @@
     </w:p>
     <w:p>
       <w:pPr>
-        <w:pStyle w:val="Normal1"/>
+        <w:pStyle w:val="LOnormal"/>
         <w:spacing w:lineRule="auto" w:line="276" w:before="0" w:after="0"/>
         <w:ind w:left="0" w:right="0" w:hanging="0"/>
         <w:rPr/>
@@ -2203,12 +2071,11 @@
 <w:ftr xmlns:o="urn:schemas-microsoft-com:office:office" xmlns:r="http://schemas.openxmlformats.org/officeDocument/2006/relationships" xmlns:v="urn:schemas-microsoft-com:vml" xmlns:w="http://schemas.openxmlformats.org/wordprocessingml/2006/main" xmlns:w10="urn:schemas-microsoft-com:office:word" xmlns:wp="http://schemas.openxmlformats.org/drawingml/2006/wordprocessingDrawing" xmlns:wps="http://schemas.microsoft.com/office/word/2010/wordprocessingShape" xmlns:wpg="http://schemas.microsoft.com/office/word/2010/wordprocessingGroup" xmlns:mc="http://schemas.openxmlformats.org/markup-compatibility/2006" xmlns:wp14="http://schemas.microsoft.com/office/word/2010/wordprocessingDrawing" xmlns:w14="http://schemas.microsoft.com/office/word/2010/wordml" xmlns:w15="http://schemas.microsoft.com/office/word/2012/wordml" mc:Ignorable="w14 wp14 w15">
   <w:p>
     <w:pPr>
-      <w:pStyle w:val="Normal1"/>
+      <w:pStyle w:val="LOnormal"/>
       <w:keepNext w:val="false"/>
       <w:keepLines w:val="false"/>
       <w:pageBreakBefore w:val="false"/>
       <w:widowControl/>
-      <w:pBdr/>
       <w:shd w:val="clear" w:fill="auto"/>
       <w:tabs>
         <w:tab w:val="clear" w:pos="720"/>
@@ -2265,12 +2132,11 @@
 <w:hdr xmlns:o="urn:schemas-microsoft-com:office:office" xmlns:r="http://schemas.openxmlformats.org/officeDocument/2006/relationships" xmlns:v="urn:schemas-microsoft-com:vml" xmlns:w="http://schemas.openxmlformats.org/wordprocessingml/2006/main" xmlns:w10="urn:schemas-microsoft-com:office:word" xmlns:wp="http://schemas.openxmlformats.org/drawingml/2006/wordprocessingDrawing" xmlns:wps="http://schemas.microsoft.com/office/word/2010/wordprocessingShape" xmlns:wpg="http://schemas.microsoft.com/office/word/2010/wordprocessingGroup" xmlns:mc="http://schemas.openxmlformats.org/markup-compatibility/2006" xmlns:wp14="http://schemas.microsoft.com/office/word/2010/wordprocessingDrawing" xmlns:w14="http://schemas.microsoft.com/office/word/2010/wordml" xmlns:w15="http://schemas.microsoft.com/office/word/2012/wordml" mc:Ignorable="w14 wp14 w15">
   <w:p>
     <w:pPr>
-      <w:pStyle w:val="Normal1"/>
+      <w:pStyle w:val="LOnormal"/>
       <w:keepNext w:val="false"/>
       <w:keepLines w:val="false"/>
       <w:pageBreakBefore w:val="false"/>
       <w:widowControl/>
-      <w:pBdr/>
       <w:shd w:val="clear" w:fill="auto"/>
       <w:tabs>
         <w:tab w:val="clear" w:pos="720"/>
@@ -2341,6 +2207,7 @@
     <w:qFormat/>
     <w:pPr>
       <w:widowControl/>
+      <w:suppressAutoHyphens w:val="true"/>
       <w:bidi w:val="0"/>
       <w:spacing w:lineRule="auto" w:line="276" w:before="0" w:after="200"/>
       <w:jc w:val="left"/>
@@ -2356,8 +2223,8 @@
   </w:style>
   <w:style w:type="paragraph" w:styleId="1">
     <w:name w:val="Heading 1"/>
-    <w:basedOn w:val="Normal1"/>
-    <w:next w:val="Normal1"/>
+    <w:basedOn w:val="LOnormal"/>
+    <w:next w:val="LOnormal"/>
     <w:qFormat/>
     <w:pPr>
       <w:keepNext w:val="true"/>
@@ -2373,8 +2240,8 @@
   </w:style>
   <w:style w:type="paragraph" w:styleId="2">
     <w:name w:val="Heading 2"/>
-    <w:basedOn w:val="Normal1"/>
-    <w:next w:val="Normal1"/>
+    <w:basedOn w:val="LOnormal"/>
+    <w:next w:val="LOnormal"/>
     <w:qFormat/>
     <w:pPr>
       <w:keepNext w:val="true"/>
@@ -2390,8 +2257,8 @@
   </w:style>
   <w:style w:type="paragraph" w:styleId="3">
     <w:name w:val="Heading 3"/>
-    <w:basedOn w:val="Normal1"/>
-    <w:next w:val="Normal1"/>
+    <w:basedOn w:val="LOnormal"/>
+    <w:next w:val="LOnormal"/>
     <w:qFormat/>
     <w:pPr>
       <w:keepNext w:val="true"/>
@@ -2407,8 +2274,8 @@
   </w:style>
   <w:style w:type="paragraph" w:styleId="4">
     <w:name w:val="Heading 4"/>
-    <w:basedOn w:val="Normal1"/>
-    <w:next w:val="Normal1"/>
+    <w:basedOn w:val="LOnormal"/>
+    <w:next w:val="LOnormal"/>
     <w:qFormat/>
     <w:pPr>
       <w:keepNext w:val="true"/>
@@ -2424,8 +2291,8 @@
   </w:style>
   <w:style w:type="paragraph" w:styleId="5">
     <w:name w:val="Heading 5"/>
-    <w:basedOn w:val="Normal1"/>
-    <w:next w:val="Normal1"/>
+    <w:basedOn w:val="LOnormal"/>
+    <w:next w:val="LOnormal"/>
     <w:qFormat/>
     <w:pPr>
       <w:keepNext w:val="true"/>
@@ -2441,8 +2308,8 @@
   </w:style>
   <w:style w:type="paragraph" w:styleId="6">
     <w:name w:val="Heading 6"/>
-    <w:basedOn w:val="Normal1"/>
-    <w:next w:val="Normal1"/>
+    <w:basedOn w:val="LOnormal"/>
+    <w:next w:val="LOnormal"/>
     <w:qFormat/>
     <w:pPr>
       <w:keepNext w:val="true"/>
@@ -2515,11 +2382,12 @@
       <w:lang w:val="zxx" w:eastAsia="zxx" w:bidi="zxx"/>
     </w:rPr>
   </w:style>
-  <w:style w:type="paragraph" w:styleId="Normal1" w:default="1">
+  <w:style w:type="paragraph" w:styleId="LOnormal" w:default="1">
     <w:name w:val="LO-normal"/>
     <w:qFormat/>
     <w:pPr>
       <w:widowControl/>
+      <w:suppressAutoHyphens w:val="true"/>
       <w:bidi w:val="0"/>
       <w:spacing w:lineRule="auto" w:line="276" w:before="0" w:after="200"/>
       <w:jc w:val="left"/>
@@ -2535,8 +2403,8 @@
   </w:style>
   <w:style w:type="paragraph" w:styleId="Style13">
     <w:name w:val="Title"/>
-    <w:basedOn w:val="Normal1"/>
-    <w:next w:val="Normal1"/>
+    <w:basedOn w:val="LOnormal"/>
+    <w:next w:val="LOnormal"/>
     <w:qFormat/>
     <w:pPr>
       <w:keepNext w:val="true"/>
@@ -2552,8 +2420,8 @@
   </w:style>
   <w:style w:type="paragraph" w:styleId="Style14">
     <w:name w:val="Subtitle"/>
-    <w:basedOn w:val="Normal1"/>
-    <w:next w:val="Normal1"/>
+    <w:basedOn w:val="LOnormal"/>
+    <w:next w:val="LOnormal"/>
     <w:qFormat/>
     <w:pPr>
       <w:keepNext w:val="true"/>
@@ -2587,6 +2455,29 @@
     <w:basedOn w:val="Style15"/>
     <w:pPr/>
     <w:rPr/>
+  </w:style>
+  <w:style w:type="paragraph" w:styleId="Style18">
+    <w:name w:val="Содержимое таблицы"/>
+    <w:basedOn w:val="Normal"/>
+    <w:qFormat/>
+    <w:pPr>
+      <w:widowControl w:val="false"/>
+      <w:suppressLineNumbers/>
+    </w:pPr>
+    <w:rPr/>
+  </w:style>
+  <w:style w:type="paragraph" w:styleId="Style19">
+    <w:name w:val="Заголовок таблицы"/>
+    <w:basedOn w:val="Style18"/>
+    <w:qFormat/>
+    <w:pPr>
+      <w:suppressLineNumbers/>
+      <w:jc w:val="center"/>
+    </w:pPr>
+    <w:rPr>
+      <w:b/>
+      <w:bCs/>
+    </w:rPr>
   </w:style>
   <w:style w:type="table" w:default="1" w:styleId="TableNormal">
     <w:name w:val="Table Normal"/>

</xml_diff>